<commit_message>
Finalização da parte lógica do banco de dados, alteração no layout e atualização do manual.
</commit_message>
<xml_diff>
--- a/Manual/MANUAL DO USUÁRIO.docx
+++ b/Manual/MANUAL DO USUÁRIO.docx
@@ -1,6 +1,6 @@
 
 <file path=word/document.xml><?xml version="1.0" encoding="utf-8"?>
-<w:document xmlns:wpc="http://schemas.microsoft.com/office/word/2010/wordprocessingCanvas" xmlns:cx="http://schemas.microsoft.com/office/drawing/2014/chartex" xmlns:cx1="http://schemas.microsoft.com/office/drawing/2015/9/8/chartex" xmlns:cx2="http://schemas.microsoft.com/office/drawing/2015/10/21/chartex" xmlns:cx3="http://schemas.microsoft.com/office/drawing/2016/5/9/chartex" xmlns:cx4="http://schemas.microsoft.com/office/drawing/2016/5/10/chartex" xmlns:cx5="http://schemas.microsoft.com/office/drawing/2016/5/11/chartex" xmlns:mc="http://schemas.openxmlformats.org/markup-compatibility/2006" xmlns:o="urn:schemas-microsoft-com:office:office" xmlns:r="http://schemas.openxmlformats.org/officeDocument/2006/relationships" xmlns:m="http://schemas.openxmlformats.org/officeDocument/2006/math" xmlns:v="urn:schemas-microsoft-com:vml" xmlns:wp14="http://schemas.microsoft.com/office/word/2010/wordprocessingDrawing" xmlns:wp="http://schemas.openxmlformats.org/drawingml/2006/wordprocessingDrawing" xmlns:w10="urn:schemas-microsoft-com:office:word" xmlns:w="http://schemas.openxmlformats.org/wordprocessingml/2006/main" xmlns:w14="http://schemas.microsoft.com/office/word/2010/wordml" xmlns:w15="http://schemas.microsoft.com/office/word/2012/wordml" xmlns:w16se="http://schemas.microsoft.com/office/word/2015/wordml/symex" xmlns:wpg="http://schemas.microsoft.com/office/word/2010/wordprocessingGroup" xmlns:wpi="http://schemas.microsoft.com/office/word/2010/wordprocessingInk" xmlns:wne="http://schemas.microsoft.com/office/word/2006/wordml" xmlns:wps="http://schemas.microsoft.com/office/word/2010/wordprocessingShape" mc:Ignorable="w14 w15 w16se wp14">
+<w:document xmlns:wpc="http://schemas.microsoft.com/office/word/2010/wordprocessingCanvas" xmlns:cx="http://schemas.microsoft.com/office/drawing/2014/chartex" xmlns:cx1="http://schemas.microsoft.com/office/drawing/2015/9/8/chartex" xmlns:cx2="http://schemas.microsoft.com/office/drawing/2015/10/21/chartex" xmlns:cx3="http://schemas.microsoft.com/office/drawing/2016/5/9/chartex" xmlns:cx4="http://schemas.microsoft.com/office/drawing/2016/5/10/chartex" xmlns:cx5="http://schemas.microsoft.com/office/drawing/2016/5/11/chartex" xmlns:cx6="http://schemas.microsoft.com/office/drawing/2016/5/12/chartex" xmlns:cx7="http://schemas.microsoft.com/office/drawing/2016/5/13/chartex" xmlns:cx8="http://schemas.microsoft.com/office/drawing/2016/5/14/chartex" xmlns:mc="http://schemas.openxmlformats.org/markup-compatibility/2006" xmlns:aink="http://schemas.microsoft.com/office/drawing/2016/ink" xmlns:o="urn:schemas-microsoft-com:office:office" xmlns:r="http://schemas.openxmlformats.org/officeDocument/2006/relationships" xmlns:m="http://schemas.openxmlformats.org/officeDocument/2006/math" xmlns:v="urn:schemas-microsoft-com:vml" xmlns:wp14="http://schemas.microsoft.com/office/word/2010/wordprocessingDrawing" xmlns:wp="http://schemas.openxmlformats.org/drawingml/2006/wordprocessingDrawing" xmlns:w10="urn:schemas-microsoft-com:office:word" xmlns:w="http://schemas.openxmlformats.org/wordprocessingml/2006/main" xmlns:w14="http://schemas.microsoft.com/office/word/2010/wordml" xmlns:w15="http://schemas.microsoft.com/office/word/2012/wordml" xmlns:w16se="http://schemas.microsoft.com/office/word/2015/wordml/symex" xmlns:wpg="http://schemas.microsoft.com/office/word/2010/wordprocessingGroup" xmlns:wpi="http://schemas.microsoft.com/office/word/2010/wordprocessingInk" xmlns:wne="http://schemas.microsoft.com/office/word/2006/wordml" xmlns:wps="http://schemas.microsoft.com/office/word/2010/wordprocessingShape" mc:Ignorable="w14 w15 w16se wp14">
   <w:body>
     <w:p>
       <w:pPr>
@@ -248,7 +248,21 @@
         <w:rPr>
           <w:rFonts w:ascii="Arial" w:eastAsia="Arial" w:hAnsi="Arial" w:cs="Arial"/>
         </w:rPr>
-        <w:t xml:space="preserve"> Tomomitsu, 186610</w:t>
+        <w:t xml:space="preserve"> </w:t>
+      </w:r>
+      <w:proofErr w:type="spellStart"/>
+      <w:r>
+        <w:rPr>
+          <w:rFonts w:ascii="Arial" w:eastAsia="Arial" w:hAnsi="Arial" w:cs="Arial"/>
+        </w:rPr>
+        <w:t>Tomomitsu</w:t>
+      </w:r>
+      <w:proofErr w:type="spellEnd"/>
+      <w:r>
+        <w:rPr>
+          <w:rFonts w:ascii="Arial" w:eastAsia="Arial" w:hAnsi="Arial" w:cs="Arial"/>
+        </w:rPr>
+        <w:t>, 186610</w:t>
       </w:r>
     </w:p>
     <w:p>
@@ -595,6 +609,105 @@
           </w:p>
         </w:tc>
       </w:tr>
+      <w:tr>
+        <w:trPr>
+          <w:trHeight w:val="283"/>
+        </w:trPr>
+        <w:tc>
+          <w:tcPr>
+            <w:tcW w:w="1413" w:type="dxa"/>
+          </w:tcPr>
+          <w:p>
+            <w:pPr>
+              <w:jc w:val="center"/>
+              <w:rPr>
+                <w:rFonts w:ascii="Arial" w:hAnsi="Arial" w:cs="Arial"/>
+              </w:rPr>
+            </w:pPr>
+            <w:r>
+              <w:rPr>
+                <w:rFonts w:ascii="Arial" w:hAnsi="Arial" w:cs="Arial"/>
+              </w:rPr>
+              <w:t>05/06/2017</w:t>
+            </w:r>
+          </w:p>
+        </w:tc>
+        <w:tc>
+          <w:tcPr>
+            <w:tcW w:w="3402" w:type="dxa"/>
+          </w:tcPr>
+          <w:p>
+            <w:pPr>
+              <w:jc w:val="center"/>
+              <w:rPr>
+                <w:rFonts w:ascii="Arial" w:hAnsi="Arial" w:cs="Arial"/>
+              </w:rPr>
+            </w:pPr>
+            <w:r>
+              <w:rPr>
+                <w:rFonts w:ascii="Arial" w:hAnsi="Arial" w:cs="Arial"/>
+              </w:rPr>
+              <w:t>Atualização das funções de Cadastro de Filmes e Funcionários</w:t>
+            </w:r>
+          </w:p>
+        </w:tc>
+        <w:tc>
+          <w:tcPr>
+            <w:tcW w:w="1134" w:type="dxa"/>
+          </w:tcPr>
+          <w:p>
+            <w:pPr>
+              <w:jc w:val="center"/>
+              <w:rPr>
+                <w:rFonts w:ascii="Arial" w:hAnsi="Arial" w:cs="Arial"/>
+              </w:rPr>
+            </w:pPr>
+          </w:p>
+          <w:p>
+            <w:pPr>
+              <w:jc w:val="center"/>
+              <w:rPr>
+                <w:rFonts w:ascii="Arial" w:hAnsi="Arial" w:cs="Arial"/>
+              </w:rPr>
+            </w:pPr>
+            <w:r>
+              <w:rPr>
+                <w:rFonts w:ascii="Arial" w:hAnsi="Arial" w:cs="Arial"/>
+              </w:rPr>
+              <w:t>0.2</w:t>
+            </w:r>
+          </w:p>
+        </w:tc>
+        <w:tc>
+          <w:tcPr>
+            <w:tcW w:w="2545" w:type="dxa"/>
+          </w:tcPr>
+          <w:p>
+            <w:pPr>
+              <w:jc w:val="center"/>
+              <w:rPr>
+                <w:rFonts w:ascii="Arial" w:hAnsi="Arial" w:cs="Arial"/>
+              </w:rPr>
+            </w:pPr>
+          </w:p>
+          <w:p>
+            <w:pPr>
+              <w:jc w:val="center"/>
+              <w:rPr>
+                <w:rFonts w:ascii="Arial" w:hAnsi="Arial" w:cs="Arial"/>
+              </w:rPr>
+            </w:pPr>
+            <w:r>
+              <w:rPr>
+                <w:rFonts w:ascii="Arial" w:hAnsi="Arial" w:cs="Arial"/>
+              </w:rPr>
+              <w:t>Daniel R. De Biasi</w:t>
+            </w:r>
+            <w:bookmarkStart w:id="0" w:name="_GoBack"/>
+            <w:bookmarkEnd w:id="0"/>
+          </w:p>
+        </w:tc>
+      </w:tr>
     </w:tbl>
     <w:p>
       <w:pPr>
@@ -795,7 +908,11 @@
     <w:sdt>
       <w:sdtPr>
         <w:rPr>
-          <w:rFonts w:ascii="Arial" w:hAnsi="Arial" w:cs="Arial"/>
+          <w:rFonts w:ascii="Arial" w:eastAsiaTheme="minorHAnsi" w:hAnsi="Arial" w:cs="Arial"/>
+          <w:color w:val="auto"/>
+          <w:sz w:val="22"/>
+          <w:szCs w:val="22"/>
+          <w:lang w:eastAsia="en-US"/>
         </w:rPr>
         <w:id w:val="-862203565"/>
         <w:docPartObj>
@@ -805,13 +922,8 @@
       </w:sdtPr>
       <w:sdtEndPr>
         <w:rPr>
-          <w:rFonts w:eastAsiaTheme="minorHAnsi"/>
           <w:b/>
           <w:bCs/>
-          <w:color w:val="auto"/>
-          <w:sz w:val="22"/>
-          <w:szCs w:val="22"/>
-          <w:lang w:eastAsia="en-US"/>
         </w:rPr>
       </w:sdtEndPr>
       <w:sdtContent>
@@ -1513,8 +1625,6 @@
         </w:rPr>
         <w:br w:type="page"/>
       </w:r>
-      <w:bookmarkStart w:id="0" w:name="_GoBack"/>
-      <w:bookmarkEnd w:id="0"/>
     </w:p>
     <w:p>
       <w:pPr>
@@ -3891,9 +4001,9 @@
         </w:rPr>
         <w:drawing>
           <wp:inline distT="0" distB="0" distL="0" distR="0">
-            <wp:extent cx="3438525" cy="2596437"/>
-            <wp:effectExtent l="0" t="0" r="0" b="0"/>
-            <wp:docPr id="7" name="Imagem 7" descr="C:\Users\ricar\AppData\Local\Microsoft\Windows\INetCache\Content.Word\WhatsApp Image 2017-06-03 at 16.31.34.jpeg"/>
+            <wp:extent cx="3286125" cy="2533475"/>
+            <wp:effectExtent l="0" t="0" r="0" b="635"/>
+            <wp:docPr id="15" name="Imagem 15" descr="C:\Users\danie\AppData\Local\Microsoft\Windows\INetCache\Content.Word\Screenshot_2.png"/>
             <wp:cNvGraphicFramePr>
               <a:graphicFrameLocks xmlns:a="http://schemas.openxmlformats.org/drawingml/2006/main" noChangeAspect="1"/>
             </wp:cNvGraphicFramePr>
@@ -3901,7 +4011,7 @@
               <a:graphicData uri="http://schemas.openxmlformats.org/drawingml/2006/picture">
                 <pic:pic xmlns:pic="http://schemas.openxmlformats.org/drawingml/2006/picture">
                   <pic:nvPicPr>
-                    <pic:cNvPr id="0" name="Picture 16" descr="C:\Users\ricar\AppData\Local\Microsoft\Windows\INetCache\Content.Word\WhatsApp Image 2017-06-03 at 16.31.34.jpeg"/>
+                    <pic:cNvPr id="0" name="Picture 2" descr="C:\Users\danie\AppData\Local\Microsoft\Windows\INetCache\Content.Word\Screenshot_2.png"/>
                     <pic:cNvPicPr>
                       <a:picLocks noChangeAspect="1" noChangeArrowheads="1"/>
                     </pic:cNvPicPr>
@@ -3922,7 +4032,7 @@
                   <pic:spPr bwMode="auto">
                     <a:xfrm>
                       <a:off x="0" y="0"/>
-                      <a:ext cx="3453827" cy="2607991"/>
+                      <a:ext cx="3299022" cy="2543418"/>
                     </a:xfrm>
                     <a:prstGeom prst="rect">
                       <a:avLst/>
@@ -5221,9 +5331,9 @@
         </w:rPr>
         <w:drawing>
           <wp:inline distT="0" distB="0" distL="0" distR="0">
-            <wp:extent cx="3418761" cy="2790825"/>
+            <wp:extent cx="3090641" cy="2705100"/>
             <wp:effectExtent l="0" t="0" r="0" b="0"/>
-            <wp:docPr id="11" name="Imagem 11" descr="C:\Users\ricar\AppData\Local\Microsoft\Windows\INetCache\Content.Word\WhatsApp Image 2017-06-03 at 16.31.32.jpeg"/>
+            <wp:docPr id="1" name="Imagem 1" descr="C:\Users\danie\AppData\Local\Microsoft\Windows\INetCache\Content.Word\Screenshot_1.png"/>
             <wp:cNvGraphicFramePr>
               <a:graphicFrameLocks xmlns:a="http://schemas.openxmlformats.org/drawingml/2006/main" noChangeAspect="1"/>
             </wp:cNvGraphicFramePr>
@@ -5231,7 +5341,7 @@
               <a:graphicData uri="http://schemas.openxmlformats.org/drawingml/2006/picture">
                 <pic:pic xmlns:pic="http://schemas.openxmlformats.org/drawingml/2006/picture">
                   <pic:nvPicPr>
-                    <pic:cNvPr id="0" name="Picture 24" descr="C:\Users\ricar\AppData\Local\Microsoft\Windows\INetCache\Content.Word\WhatsApp Image 2017-06-03 at 16.31.32.jpeg"/>
+                    <pic:cNvPr id="0" name="Picture 1" descr="C:\Users\danie\AppData\Local\Microsoft\Windows\INetCache\Content.Word\Screenshot_1.png"/>
                     <pic:cNvPicPr>
                       <a:picLocks noChangeAspect="1" noChangeArrowheads="1"/>
                     </pic:cNvPicPr>
@@ -5252,7 +5362,7 @@
                   <pic:spPr bwMode="auto">
                     <a:xfrm>
                       <a:off x="0" y="0"/>
-                      <a:ext cx="3424723" cy="2795692"/>
+                      <a:ext cx="3121003" cy="2731674"/>
                     </a:xfrm>
                     <a:prstGeom prst="rect">
                       <a:avLst/>
@@ -5309,7 +5419,6 @@
           <w:sz w:val="24"/>
           <w:szCs w:val="24"/>
         </w:rPr>
-        <w:lastRenderedPageBreak/>
         <w:t xml:space="preserve">Tal tela disponibiliza alguns campos de preenchimento e seleção, sendo eles o campo de Título, Gênero, Idade, Horário e Sala. </w:t>
       </w:r>
     </w:p>
@@ -5808,74 +5917,74 @@
           <w:sz w:val="24"/>
           <w:szCs w:val="24"/>
         </w:rPr>
+        <w:t>Caso o Gestor clique no botão “</w:t>
+      </w:r>
+      <w:r>
+        <w:rPr>
+          <w:rFonts w:ascii="Arial" w:hAnsi="Arial" w:cs="Arial"/>
+          <w:color w:val="4472C4" w:themeColor="accent1"/>
+          <w:sz w:val="24"/>
+          <w:szCs w:val="24"/>
+        </w:rPr>
+        <w:t>Excluir</w:t>
+      </w:r>
+      <w:r>
+        <w:rPr>
+          <w:rFonts w:ascii="Arial" w:hAnsi="Arial" w:cs="Arial"/>
+          <w:sz w:val="24"/>
+          <w:szCs w:val="24"/>
+        </w:rPr>
+        <w:t>”, o sistema irá ser guiado à “</w:t>
+      </w:r>
+      <w:r>
+        <w:rPr>
+          <w:rFonts w:ascii="Arial" w:hAnsi="Arial" w:cs="Arial"/>
+          <w:b/>
+          <w:color w:val="4472C4" w:themeColor="accent1"/>
+          <w:sz w:val="24"/>
+          <w:szCs w:val="24"/>
+        </w:rPr>
+        <w:t>Tela de Exclusão de Filmes</w:t>
+      </w:r>
+      <w:r>
+        <w:rPr>
+          <w:rFonts w:ascii="Arial" w:hAnsi="Arial" w:cs="Arial"/>
+          <w:sz w:val="24"/>
+          <w:szCs w:val="24"/>
+        </w:rPr>
+        <w:t>”</w:t>
+      </w:r>
+    </w:p>
+    <w:p>
+      <w:pPr>
+        <w:spacing w:after="0"/>
+        <w:jc w:val="both"/>
+        <w:rPr>
+          <w:rFonts w:ascii="Arial" w:hAnsi="Arial" w:cs="Arial"/>
+          <w:sz w:val="24"/>
+          <w:szCs w:val="24"/>
+        </w:rPr>
+      </w:pPr>
+    </w:p>
+    <w:p>
+      <w:pPr>
+        <w:spacing w:after="0"/>
+        <w:jc w:val="center"/>
+        <w:rPr>
+          <w:rFonts w:ascii="Arial" w:hAnsi="Arial" w:cs="Arial"/>
+          <w:sz w:val="24"/>
+          <w:szCs w:val="24"/>
+        </w:rPr>
+      </w:pPr>
+      <w:r>
+        <w:rPr>
+          <w:rFonts w:ascii="Arial" w:hAnsi="Arial" w:cs="Arial"/>
+          <w:noProof/>
+          <w:sz w:val="24"/>
+          <w:szCs w:val="24"/>
+          <w:lang w:eastAsia="pt-BR"/>
+        </w:rPr>
         <w:lastRenderedPageBreak/>
-        <w:t>Caso o Gestor clique no botão “</w:t>
-      </w:r>
-      <w:r>
-        <w:rPr>
-          <w:rFonts w:ascii="Arial" w:hAnsi="Arial" w:cs="Arial"/>
-          <w:color w:val="4472C4" w:themeColor="accent1"/>
-          <w:sz w:val="24"/>
-          <w:szCs w:val="24"/>
-        </w:rPr>
-        <w:t>Excluir</w:t>
-      </w:r>
-      <w:r>
-        <w:rPr>
-          <w:rFonts w:ascii="Arial" w:hAnsi="Arial" w:cs="Arial"/>
-          <w:sz w:val="24"/>
-          <w:szCs w:val="24"/>
-        </w:rPr>
-        <w:t>”, o sistema irá ser guiado à “</w:t>
-      </w:r>
-      <w:r>
-        <w:rPr>
-          <w:rFonts w:ascii="Arial" w:hAnsi="Arial" w:cs="Arial"/>
-          <w:b/>
-          <w:color w:val="4472C4" w:themeColor="accent1"/>
-          <w:sz w:val="24"/>
-          <w:szCs w:val="24"/>
-        </w:rPr>
-        <w:t>Tela de Exclusão de Filmes</w:t>
-      </w:r>
-      <w:r>
-        <w:rPr>
-          <w:rFonts w:ascii="Arial" w:hAnsi="Arial" w:cs="Arial"/>
-          <w:sz w:val="24"/>
-          <w:szCs w:val="24"/>
-        </w:rPr>
-        <w:t>”</w:t>
-      </w:r>
-    </w:p>
-    <w:p>
-      <w:pPr>
-        <w:spacing w:after="0"/>
-        <w:jc w:val="both"/>
-        <w:rPr>
-          <w:rFonts w:ascii="Arial" w:hAnsi="Arial" w:cs="Arial"/>
-          <w:sz w:val="24"/>
-          <w:szCs w:val="24"/>
-        </w:rPr>
-      </w:pPr>
-    </w:p>
-    <w:p>
-      <w:pPr>
-        <w:spacing w:after="0"/>
-        <w:jc w:val="center"/>
-        <w:rPr>
-          <w:rFonts w:ascii="Arial" w:hAnsi="Arial" w:cs="Arial"/>
-          <w:sz w:val="24"/>
-          <w:szCs w:val="24"/>
-        </w:rPr>
-      </w:pPr>
-      <w:r>
-        <w:rPr>
-          <w:rFonts w:ascii="Arial" w:hAnsi="Arial" w:cs="Arial"/>
-          <w:noProof/>
-          <w:sz w:val="24"/>
-          <w:szCs w:val="24"/>
-          <w:lang w:eastAsia="pt-BR"/>
-        </w:rPr>
         <w:drawing>
           <wp:inline distT="0" distB="0" distL="0" distR="0">
             <wp:extent cx="3857625" cy="2455527"/>
@@ -6262,7 +6371,6 @@
           <w:sz w:val="28"/>
           <w:szCs w:val="28"/>
         </w:rPr>
-        <w:lastRenderedPageBreak/>
         <w:t>Tela de Menu de Salas:</w:t>
       </w:r>
       <w:bookmarkEnd w:id="8"/>
@@ -6358,6 +6466,7 @@
           <w:szCs w:val="24"/>
           <w:lang w:eastAsia="pt-BR"/>
         </w:rPr>
+        <w:lastRenderedPageBreak/>
         <w:drawing>
           <wp:inline distT="0" distB="0" distL="0" distR="0">
             <wp:extent cx="3163359" cy="2905125"/>
@@ -6737,7 +6846,6 @@
           <w:sz w:val="24"/>
           <w:szCs w:val="24"/>
         </w:rPr>
-        <w:lastRenderedPageBreak/>
         <w:t>Após o preenchimento do número da sala, o Gestor pode clicar no botão “Confirmar” para realizar o cadastro da sala.</w:t>
       </w:r>
     </w:p>
@@ -7209,82 +7317,82 @@
           <w:sz w:val="24"/>
           <w:szCs w:val="24"/>
         </w:rPr>
+        <w:t>Caso o Gestor clique no botão “</w:t>
+      </w:r>
+      <w:r>
+        <w:rPr>
+          <w:rFonts w:ascii="Arial" w:hAnsi="Arial" w:cs="Arial"/>
+          <w:color w:val="4472C4" w:themeColor="accent1"/>
+          <w:sz w:val="24"/>
+          <w:szCs w:val="24"/>
+        </w:rPr>
+        <w:t>Excluir</w:t>
+      </w:r>
+      <w:r>
+        <w:rPr>
+          <w:rFonts w:ascii="Arial" w:hAnsi="Arial" w:cs="Arial"/>
+          <w:sz w:val="24"/>
+          <w:szCs w:val="24"/>
+        </w:rPr>
+        <w:t>”</w:t>
+      </w:r>
+      <w:r>
+        <w:rPr>
+          <w:rFonts w:ascii="Arial" w:hAnsi="Arial" w:cs="Arial"/>
+          <w:sz w:val="24"/>
+          <w:szCs w:val="24"/>
+        </w:rPr>
+        <w:t>, o sistema será guiado à “</w:t>
+      </w:r>
+      <w:r>
+        <w:rPr>
+          <w:rFonts w:ascii="Arial" w:hAnsi="Arial" w:cs="Arial"/>
+          <w:b/>
+          <w:color w:val="4472C4" w:themeColor="accent1"/>
+          <w:sz w:val="24"/>
+          <w:szCs w:val="24"/>
+        </w:rPr>
+        <w:t>Tela de Exclusão de Salas</w:t>
+      </w:r>
+      <w:r>
+        <w:rPr>
+          <w:rFonts w:ascii="Arial" w:hAnsi="Arial" w:cs="Arial"/>
+          <w:sz w:val="24"/>
+          <w:szCs w:val="24"/>
+        </w:rPr>
+        <w:t>”.</w:t>
+      </w:r>
+    </w:p>
+    <w:p>
+      <w:pPr>
+        <w:spacing w:after="0"/>
+        <w:jc w:val="both"/>
+        <w:rPr>
+          <w:rFonts w:ascii="Arial" w:hAnsi="Arial" w:cs="Arial"/>
+          <w:sz w:val="24"/>
+          <w:szCs w:val="24"/>
+        </w:rPr>
+      </w:pPr>
+    </w:p>
+    <w:p>
+      <w:pPr>
+        <w:spacing w:after="0"/>
+        <w:jc w:val="center"/>
+        <w:rPr>
+          <w:rFonts w:ascii="Arial" w:hAnsi="Arial" w:cs="Arial"/>
+          <w:sz w:val="24"/>
+          <w:szCs w:val="24"/>
+        </w:rPr>
+      </w:pPr>
+      <w:r>
+        <w:rPr>
+          <w:rFonts w:ascii="Arial" w:hAnsi="Arial" w:cs="Arial"/>
+          <w:noProof/>
+          <w:sz w:val="24"/>
+          <w:szCs w:val="24"/>
+          <w:lang w:eastAsia="pt-BR"/>
+        </w:rPr>
         <w:lastRenderedPageBreak/>
-        <w:t>Caso o Gestor clique no botão “</w:t>
-      </w:r>
-      <w:r>
-        <w:rPr>
-          <w:rFonts w:ascii="Arial" w:hAnsi="Arial" w:cs="Arial"/>
-          <w:color w:val="4472C4" w:themeColor="accent1"/>
-          <w:sz w:val="24"/>
-          <w:szCs w:val="24"/>
-        </w:rPr>
-        <w:t>Excluir</w:t>
-      </w:r>
-      <w:r>
-        <w:rPr>
-          <w:rFonts w:ascii="Arial" w:hAnsi="Arial" w:cs="Arial"/>
-          <w:sz w:val="24"/>
-          <w:szCs w:val="24"/>
-        </w:rPr>
-        <w:t>”</w:t>
-      </w:r>
-      <w:r>
-        <w:rPr>
-          <w:rFonts w:ascii="Arial" w:hAnsi="Arial" w:cs="Arial"/>
-          <w:sz w:val="24"/>
-          <w:szCs w:val="24"/>
-        </w:rPr>
-        <w:t>, o sistema será guiado à “</w:t>
-      </w:r>
-      <w:r>
-        <w:rPr>
-          <w:rFonts w:ascii="Arial" w:hAnsi="Arial" w:cs="Arial"/>
-          <w:b/>
-          <w:color w:val="4472C4" w:themeColor="accent1"/>
-          <w:sz w:val="24"/>
-          <w:szCs w:val="24"/>
-        </w:rPr>
-        <w:t>Tela de Exclusão de Salas</w:t>
-      </w:r>
-      <w:r>
-        <w:rPr>
-          <w:rFonts w:ascii="Arial" w:hAnsi="Arial" w:cs="Arial"/>
-          <w:sz w:val="24"/>
-          <w:szCs w:val="24"/>
-        </w:rPr>
-        <w:t>”.</w:t>
-      </w:r>
-    </w:p>
-    <w:p>
-      <w:pPr>
-        <w:spacing w:after="0"/>
-        <w:jc w:val="both"/>
-        <w:rPr>
-          <w:rFonts w:ascii="Arial" w:hAnsi="Arial" w:cs="Arial"/>
-          <w:sz w:val="24"/>
-          <w:szCs w:val="24"/>
-        </w:rPr>
-      </w:pPr>
-    </w:p>
-    <w:p>
-      <w:pPr>
-        <w:spacing w:after="0"/>
-        <w:jc w:val="center"/>
-        <w:rPr>
-          <w:rFonts w:ascii="Arial" w:hAnsi="Arial" w:cs="Arial"/>
-          <w:sz w:val="24"/>
-          <w:szCs w:val="24"/>
-        </w:rPr>
-      </w:pPr>
-      <w:r>
-        <w:rPr>
-          <w:rFonts w:ascii="Arial" w:hAnsi="Arial" w:cs="Arial"/>
-          <w:noProof/>
-          <w:sz w:val="24"/>
-          <w:szCs w:val="24"/>
-          <w:lang w:eastAsia="pt-BR"/>
-        </w:rPr>
         <w:drawing>
           <wp:inline distT="0" distB="0" distL="0" distR="0">
             <wp:extent cx="3429000" cy="2381250"/>
@@ -7501,7 +7609,7 @@
 </file>
 
 <file path=word/endnotes.xml><?xml version="1.0" encoding="utf-8"?>
-<w:endnotes xmlns:wpc="http://schemas.microsoft.com/office/word/2010/wordprocessingCanvas" xmlns:cx="http://schemas.microsoft.com/office/drawing/2014/chartex" xmlns:cx1="http://schemas.microsoft.com/office/drawing/2015/9/8/chartex" xmlns:cx2="http://schemas.microsoft.com/office/drawing/2015/10/21/chartex" xmlns:cx3="http://schemas.microsoft.com/office/drawing/2016/5/9/chartex" xmlns:cx4="http://schemas.microsoft.com/office/drawing/2016/5/10/chartex" xmlns:cx5="http://schemas.microsoft.com/office/drawing/2016/5/11/chartex" xmlns:mc="http://schemas.openxmlformats.org/markup-compatibility/2006" xmlns:o="urn:schemas-microsoft-com:office:office" xmlns:r="http://schemas.openxmlformats.org/officeDocument/2006/relationships" xmlns:m="http://schemas.openxmlformats.org/officeDocument/2006/math" xmlns:v="urn:schemas-microsoft-com:vml" xmlns:wp14="http://schemas.microsoft.com/office/word/2010/wordprocessingDrawing" xmlns:wp="http://schemas.openxmlformats.org/drawingml/2006/wordprocessingDrawing" xmlns:w10="urn:schemas-microsoft-com:office:word" xmlns:w="http://schemas.openxmlformats.org/wordprocessingml/2006/main" xmlns:w14="http://schemas.microsoft.com/office/word/2010/wordml" xmlns:w15="http://schemas.microsoft.com/office/word/2012/wordml" xmlns:w16se="http://schemas.microsoft.com/office/word/2015/wordml/symex" xmlns:wpg="http://schemas.microsoft.com/office/word/2010/wordprocessingGroup" xmlns:wpi="http://schemas.microsoft.com/office/word/2010/wordprocessingInk" xmlns:wne="http://schemas.microsoft.com/office/word/2006/wordml" xmlns:wps="http://schemas.microsoft.com/office/word/2010/wordprocessingShape" mc:Ignorable="w14 w15 w16se wp14">
+<w:endnotes xmlns:wpc="http://schemas.microsoft.com/office/word/2010/wordprocessingCanvas" xmlns:cx="http://schemas.microsoft.com/office/drawing/2014/chartex" xmlns:cx1="http://schemas.microsoft.com/office/drawing/2015/9/8/chartex" xmlns:cx2="http://schemas.microsoft.com/office/drawing/2015/10/21/chartex" xmlns:cx3="http://schemas.microsoft.com/office/drawing/2016/5/9/chartex" xmlns:cx4="http://schemas.microsoft.com/office/drawing/2016/5/10/chartex" xmlns:cx5="http://schemas.microsoft.com/office/drawing/2016/5/11/chartex" xmlns:cx6="http://schemas.microsoft.com/office/drawing/2016/5/12/chartex" xmlns:cx7="http://schemas.microsoft.com/office/drawing/2016/5/13/chartex" xmlns:cx8="http://schemas.microsoft.com/office/drawing/2016/5/14/chartex" xmlns:mc="http://schemas.openxmlformats.org/markup-compatibility/2006" xmlns:aink="http://schemas.microsoft.com/office/drawing/2016/ink" xmlns:o="urn:schemas-microsoft-com:office:office" xmlns:r="http://schemas.openxmlformats.org/officeDocument/2006/relationships" xmlns:m="http://schemas.openxmlformats.org/officeDocument/2006/math" xmlns:v="urn:schemas-microsoft-com:vml" xmlns:wp14="http://schemas.microsoft.com/office/word/2010/wordprocessingDrawing" xmlns:wp="http://schemas.openxmlformats.org/drawingml/2006/wordprocessingDrawing" xmlns:w10="urn:schemas-microsoft-com:office:word" xmlns:w="http://schemas.openxmlformats.org/wordprocessingml/2006/main" xmlns:w14="http://schemas.microsoft.com/office/word/2010/wordml" xmlns:w15="http://schemas.microsoft.com/office/word/2012/wordml" xmlns:w16se="http://schemas.microsoft.com/office/word/2015/wordml/symex" xmlns:wpg="http://schemas.microsoft.com/office/word/2010/wordprocessingGroup" xmlns:wpi="http://schemas.microsoft.com/office/word/2010/wordprocessingInk" xmlns:wne="http://schemas.microsoft.com/office/word/2006/wordml" xmlns:wps="http://schemas.microsoft.com/office/word/2010/wordprocessingShape" mc:Ignorable="w14 w15 w16se wp14">
   <w:endnote w:type="separator" w:id="-1">
     <w:p>
       <w:pPr>
@@ -7526,7 +7634,7 @@
 </file>
 
 <file path=word/footnotes.xml><?xml version="1.0" encoding="utf-8"?>
-<w:footnotes xmlns:wpc="http://schemas.microsoft.com/office/word/2010/wordprocessingCanvas" xmlns:cx="http://schemas.microsoft.com/office/drawing/2014/chartex" xmlns:cx1="http://schemas.microsoft.com/office/drawing/2015/9/8/chartex" xmlns:cx2="http://schemas.microsoft.com/office/drawing/2015/10/21/chartex" xmlns:cx3="http://schemas.microsoft.com/office/drawing/2016/5/9/chartex" xmlns:cx4="http://schemas.microsoft.com/office/drawing/2016/5/10/chartex" xmlns:cx5="http://schemas.microsoft.com/office/drawing/2016/5/11/chartex" xmlns:mc="http://schemas.openxmlformats.org/markup-compatibility/2006" xmlns:o="urn:schemas-microsoft-com:office:office" xmlns:r="http://schemas.openxmlformats.org/officeDocument/2006/relationships" xmlns:m="http://schemas.openxmlformats.org/officeDocument/2006/math" xmlns:v="urn:schemas-microsoft-com:vml" xmlns:wp14="http://schemas.microsoft.com/office/word/2010/wordprocessingDrawing" xmlns:wp="http://schemas.openxmlformats.org/drawingml/2006/wordprocessingDrawing" xmlns:w10="urn:schemas-microsoft-com:office:word" xmlns:w="http://schemas.openxmlformats.org/wordprocessingml/2006/main" xmlns:w14="http://schemas.microsoft.com/office/word/2010/wordml" xmlns:w15="http://schemas.microsoft.com/office/word/2012/wordml" xmlns:w16se="http://schemas.microsoft.com/office/word/2015/wordml/symex" xmlns:wpg="http://schemas.microsoft.com/office/word/2010/wordprocessingGroup" xmlns:wpi="http://schemas.microsoft.com/office/word/2010/wordprocessingInk" xmlns:wne="http://schemas.microsoft.com/office/word/2006/wordml" xmlns:wps="http://schemas.microsoft.com/office/word/2010/wordprocessingShape" mc:Ignorable="w14 w15 w16se wp14">
+<w:footnotes xmlns:wpc="http://schemas.microsoft.com/office/word/2010/wordprocessingCanvas" xmlns:cx="http://schemas.microsoft.com/office/drawing/2014/chartex" xmlns:cx1="http://schemas.microsoft.com/office/drawing/2015/9/8/chartex" xmlns:cx2="http://schemas.microsoft.com/office/drawing/2015/10/21/chartex" xmlns:cx3="http://schemas.microsoft.com/office/drawing/2016/5/9/chartex" xmlns:cx4="http://schemas.microsoft.com/office/drawing/2016/5/10/chartex" xmlns:cx5="http://schemas.microsoft.com/office/drawing/2016/5/11/chartex" xmlns:cx6="http://schemas.microsoft.com/office/drawing/2016/5/12/chartex" xmlns:cx7="http://schemas.microsoft.com/office/drawing/2016/5/13/chartex" xmlns:cx8="http://schemas.microsoft.com/office/drawing/2016/5/14/chartex" xmlns:mc="http://schemas.openxmlformats.org/markup-compatibility/2006" xmlns:aink="http://schemas.microsoft.com/office/drawing/2016/ink" xmlns:o="urn:schemas-microsoft-com:office:office" xmlns:r="http://schemas.openxmlformats.org/officeDocument/2006/relationships" xmlns:m="http://schemas.openxmlformats.org/officeDocument/2006/math" xmlns:v="urn:schemas-microsoft-com:vml" xmlns:wp14="http://schemas.microsoft.com/office/word/2010/wordprocessingDrawing" xmlns:wp="http://schemas.openxmlformats.org/drawingml/2006/wordprocessingDrawing" xmlns:w10="urn:schemas-microsoft-com:office:word" xmlns:w="http://schemas.openxmlformats.org/wordprocessingml/2006/main" xmlns:w14="http://schemas.microsoft.com/office/word/2010/wordml" xmlns:w15="http://schemas.microsoft.com/office/word/2012/wordml" xmlns:w16se="http://schemas.microsoft.com/office/word/2015/wordml/symex" xmlns:wpg="http://schemas.microsoft.com/office/word/2010/wordprocessingGroup" xmlns:wpi="http://schemas.microsoft.com/office/word/2010/wordprocessingInk" xmlns:wne="http://schemas.microsoft.com/office/word/2006/wordml" xmlns:wps="http://schemas.microsoft.com/office/word/2010/wordprocessingShape" mc:Ignorable="w14 w15 w16se wp14">
   <w:footnote w:type="separator" w:id="-1">
     <w:p>
       <w:pPr>
@@ -7551,7 +7659,7 @@
 </file>
 
 <file path=word/header1.xml><?xml version="1.0" encoding="utf-8"?>
-<w:hdr xmlns:wpc="http://schemas.microsoft.com/office/word/2010/wordprocessingCanvas" xmlns:cx="http://schemas.microsoft.com/office/drawing/2014/chartex" xmlns:cx1="http://schemas.microsoft.com/office/drawing/2015/9/8/chartex" xmlns:cx2="http://schemas.microsoft.com/office/drawing/2015/10/21/chartex" xmlns:cx3="http://schemas.microsoft.com/office/drawing/2016/5/9/chartex" xmlns:cx4="http://schemas.microsoft.com/office/drawing/2016/5/10/chartex" xmlns:cx5="http://schemas.microsoft.com/office/drawing/2016/5/11/chartex" xmlns:mc="http://schemas.openxmlformats.org/markup-compatibility/2006" xmlns:o="urn:schemas-microsoft-com:office:office" xmlns:r="http://schemas.openxmlformats.org/officeDocument/2006/relationships" xmlns:m="http://schemas.openxmlformats.org/officeDocument/2006/math" xmlns:v="urn:schemas-microsoft-com:vml" xmlns:wp14="http://schemas.microsoft.com/office/word/2010/wordprocessingDrawing" xmlns:wp="http://schemas.openxmlformats.org/drawingml/2006/wordprocessingDrawing" xmlns:w10="urn:schemas-microsoft-com:office:word" xmlns:w="http://schemas.openxmlformats.org/wordprocessingml/2006/main" xmlns:w14="http://schemas.microsoft.com/office/word/2010/wordml" xmlns:w15="http://schemas.microsoft.com/office/word/2012/wordml" xmlns:w16se="http://schemas.microsoft.com/office/word/2015/wordml/symex" xmlns:wpg="http://schemas.microsoft.com/office/word/2010/wordprocessingGroup" xmlns:wpi="http://schemas.microsoft.com/office/word/2010/wordprocessingInk" xmlns:wne="http://schemas.microsoft.com/office/word/2006/wordml" xmlns:wps="http://schemas.microsoft.com/office/word/2010/wordprocessingShape" mc:Ignorable="w14 w15 w16se wp14">
+<w:hdr xmlns:wpc="http://schemas.microsoft.com/office/word/2010/wordprocessingCanvas" xmlns:cx="http://schemas.microsoft.com/office/drawing/2014/chartex" xmlns:cx1="http://schemas.microsoft.com/office/drawing/2015/9/8/chartex" xmlns:cx2="http://schemas.microsoft.com/office/drawing/2015/10/21/chartex" xmlns:cx3="http://schemas.microsoft.com/office/drawing/2016/5/9/chartex" xmlns:cx4="http://schemas.microsoft.com/office/drawing/2016/5/10/chartex" xmlns:cx5="http://schemas.microsoft.com/office/drawing/2016/5/11/chartex" xmlns:cx6="http://schemas.microsoft.com/office/drawing/2016/5/12/chartex" xmlns:cx7="http://schemas.microsoft.com/office/drawing/2016/5/13/chartex" xmlns:cx8="http://schemas.microsoft.com/office/drawing/2016/5/14/chartex" xmlns:mc="http://schemas.openxmlformats.org/markup-compatibility/2006" xmlns:aink="http://schemas.microsoft.com/office/drawing/2016/ink" xmlns:o="urn:schemas-microsoft-com:office:office" xmlns:r="http://schemas.openxmlformats.org/officeDocument/2006/relationships" xmlns:m="http://schemas.openxmlformats.org/officeDocument/2006/math" xmlns:v="urn:schemas-microsoft-com:vml" xmlns:wp14="http://schemas.microsoft.com/office/word/2010/wordprocessingDrawing" xmlns:wp="http://schemas.openxmlformats.org/drawingml/2006/wordprocessingDrawing" xmlns:w10="urn:schemas-microsoft-com:office:word" xmlns:w="http://schemas.openxmlformats.org/wordprocessingml/2006/main" xmlns:w14="http://schemas.microsoft.com/office/word/2010/wordml" xmlns:w15="http://schemas.microsoft.com/office/word/2012/wordml" xmlns:w16se="http://schemas.microsoft.com/office/word/2015/wordml/symex" xmlns:wpg="http://schemas.microsoft.com/office/word/2010/wordprocessingGroup" xmlns:wpi="http://schemas.microsoft.com/office/word/2010/wordprocessingInk" xmlns:wne="http://schemas.microsoft.com/office/word/2006/wordml" xmlns:wps="http://schemas.microsoft.com/office/word/2010/wordprocessingShape" mc:Ignorable="w14 w15 w16se wp14">
   <w:p>
     <w:pPr>
       <w:pStyle w:val="Cabealho"/>
@@ -7616,7 +7724,7 @@
         <w:sz w:val="24"/>
         <w:szCs w:val="24"/>
       </w:rPr>
-      <w:t>10</w:t>
+      <w:t>15</w:t>
     </w:r>
     <w:r>
       <w:rPr>
@@ -7636,7 +7744,7 @@
 </file>
 
 <file path=word/numbering.xml><?xml version="1.0" encoding="utf-8"?>
-<w:numbering xmlns:wpc="http://schemas.microsoft.com/office/word/2010/wordprocessingCanvas" xmlns:cx="http://schemas.microsoft.com/office/drawing/2014/chartex" xmlns:cx1="http://schemas.microsoft.com/office/drawing/2015/9/8/chartex" xmlns:cx2="http://schemas.microsoft.com/office/drawing/2015/10/21/chartex" xmlns:cx3="http://schemas.microsoft.com/office/drawing/2016/5/9/chartex" xmlns:cx4="http://schemas.microsoft.com/office/drawing/2016/5/10/chartex" xmlns:cx5="http://schemas.microsoft.com/office/drawing/2016/5/11/chartex" xmlns:mc="http://schemas.openxmlformats.org/markup-compatibility/2006" xmlns:o="urn:schemas-microsoft-com:office:office" xmlns:r="http://schemas.openxmlformats.org/officeDocument/2006/relationships" xmlns:m="http://schemas.openxmlformats.org/officeDocument/2006/math" xmlns:v="urn:schemas-microsoft-com:vml" xmlns:wp14="http://schemas.microsoft.com/office/word/2010/wordprocessingDrawing" xmlns:wp="http://schemas.openxmlformats.org/drawingml/2006/wordprocessingDrawing" xmlns:w10="urn:schemas-microsoft-com:office:word" xmlns:w="http://schemas.openxmlformats.org/wordprocessingml/2006/main" xmlns:w14="http://schemas.microsoft.com/office/word/2010/wordml" xmlns:w15="http://schemas.microsoft.com/office/word/2012/wordml" xmlns:w16se="http://schemas.microsoft.com/office/word/2015/wordml/symex" xmlns:wpg="http://schemas.microsoft.com/office/word/2010/wordprocessingGroup" xmlns:wpi="http://schemas.microsoft.com/office/word/2010/wordprocessingInk" xmlns:wne="http://schemas.microsoft.com/office/word/2006/wordml" xmlns:wps="http://schemas.microsoft.com/office/word/2010/wordprocessingShape" mc:Ignorable="w14 w15 w16se wp14">
+<w:numbering xmlns:wpc="http://schemas.microsoft.com/office/word/2010/wordprocessingCanvas" xmlns:cx="http://schemas.microsoft.com/office/drawing/2014/chartex" xmlns:cx1="http://schemas.microsoft.com/office/drawing/2015/9/8/chartex" xmlns:cx2="http://schemas.microsoft.com/office/drawing/2015/10/21/chartex" xmlns:cx3="http://schemas.microsoft.com/office/drawing/2016/5/9/chartex" xmlns:cx4="http://schemas.microsoft.com/office/drawing/2016/5/10/chartex" xmlns:cx5="http://schemas.microsoft.com/office/drawing/2016/5/11/chartex" xmlns:cx6="http://schemas.microsoft.com/office/drawing/2016/5/12/chartex" xmlns:cx7="http://schemas.microsoft.com/office/drawing/2016/5/13/chartex" xmlns:cx8="http://schemas.microsoft.com/office/drawing/2016/5/14/chartex" xmlns:mc="http://schemas.openxmlformats.org/markup-compatibility/2006" xmlns:aink="http://schemas.microsoft.com/office/drawing/2016/ink" xmlns:o="urn:schemas-microsoft-com:office:office" xmlns:r="http://schemas.openxmlformats.org/officeDocument/2006/relationships" xmlns:m="http://schemas.openxmlformats.org/officeDocument/2006/math" xmlns:v="urn:schemas-microsoft-com:vml" xmlns:wp14="http://schemas.microsoft.com/office/word/2010/wordprocessingDrawing" xmlns:wp="http://schemas.openxmlformats.org/drawingml/2006/wordprocessingDrawing" xmlns:w10="urn:schemas-microsoft-com:office:word" xmlns:w="http://schemas.openxmlformats.org/wordprocessingml/2006/main" xmlns:w14="http://schemas.microsoft.com/office/word/2010/wordml" xmlns:w15="http://schemas.microsoft.com/office/word/2012/wordml" xmlns:w16se="http://schemas.microsoft.com/office/word/2015/wordml/symex" xmlns:wpg="http://schemas.microsoft.com/office/word/2010/wordprocessingGroup" xmlns:wpi="http://schemas.microsoft.com/office/word/2010/wordprocessingInk" xmlns:wne="http://schemas.microsoft.com/office/word/2006/wordml" xmlns:wps="http://schemas.microsoft.com/office/word/2010/wordprocessingShape" mc:Ignorable="w14 w15 w16se wp14">
   <w:abstractNum w:abstractNumId="0" w15:restartNumberingAfterBreak="0">
     <w:nsid w:val="0D8B4F27"/>
     <w:multiLevelType w:val="hybridMultilevel"/>
@@ -9138,7 +9246,7 @@
 </file>
 
 <file path=customXml/itemProps1.xml><?xml version="1.0" encoding="utf-8"?>
-<ds:datastoreItem xmlns:ds="http://schemas.openxmlformats.org/officeDocument/2006/customXml" ds:itemID="{FB40D318-3EC2-4533-9274-5C849FDCF3AD}">
+<ds:datastoreItem xmlns:ds="http://schemas.openxmlformats.org/officeDocument/2006/customXml" ds:itemID="{242320B2-E6C2-4851-B3D9-E9C7506674DA}">
   <ds:schemaRefs>
     <ds:schemaRef ds:uri="http://schemas.openxmlformats.org/officeDocument/2006/bibliography"/>
   </ds:schemaRefs>

</xml_diff>

<commit_message>
Adição da instrução de Setup no Manual
</commit_message>
<xml_diff>
--- a/Manual/MANUAL DO USUÁRIO.docx
+++ b/Manual/MANUAL DO USUÁRIO.docx
@@ -1,6 +1,6 @@
 
 <file path=word/document.xml><?xml version="1.0" encoding="utf-8"?>
-<w:document xmlns:wpc="http://schemas.microsoft.com/office/word/2010/wordprocessingCanvas" xmlns:cx="http://schemas.microsoft.com/office/drawing/2014/chartex" xmlns:cx1="http://schemas.microsoft.com/office/drawing/2015/9/8/chartex" xmlns:cx2="http://schemas.microsoft.com/office/drawing/2015/10/21/chartex" xmlns:cx3="http://schemas.microsoft.com/office/drawing/2016/5/9/chartex" xmlns:cx4="http://schemas.microsoft.com/office/drawing/2016/5/10/chartex" xmlns:cx5="http://schemas.microsoft.com/office/drawing/2016/5/11/chartex" xmlns:cx6="http://schemas.microsoft.com/office/drawing/2016/5/12/chartex" xmlns:cx7="http://schemas.microsoft.com/office/drawing/2016/5/13/chartex" xmlns:cx8="http://schemas.microsoft.com/office/drawing/2016/5/14/chartex" xmlns:mc="http://schemas.openxmlformats.org/markup-compatibility/2006" xmlns:aink="http://schemas.microsoft.com/office/drawing/2016/ink" xmlns:o="urn:schemas-microsoft-com:office:office" xmlns:r="http://schemas.openxmlformats.org/officeDocument/2006/relationships" xmlns:m="http://schemas.openxmlformats.org/officeDocument/2006/math" xmlns:v="urn:schemas-microsoft-com:vml" xmlns:wp14="http://schemas.microsoft.com/office/word/2010/wordprocessingDrawing" xmlns:wp="http://schemas.openxmlformats.org/drawingml/2006/wordprocessingDrawing" xmlns:w10="urn:schemas-microsoft-com:office:word" xmlns:w="http://schemas.openxmlformats.org/wordprocessingml/2006/main" xmlns:w14="http://schemas.microsoft.com/office/word/2010/wordml" xmlns:w15="http://schemas.microsoft.com/office/word/2012/wordml" xmlns:w16se="http://schemas.microsoft.com/office/word/2015/wordml/symex" xmlns:wpg="http://schemas.microsoft.com/office/word/2010/wordprocessingGroup" xmlns:wpi="http://schemas.microsoft.com/office/word/2010/wordprocessingInk" xmlns:wne="http://schemas.microsoft.com/office/word/2006/wordml" xmlns:wps="http://schemas.microsoft.com/office/word/2010/wordprocessingShape" mc:Ignorable="w14 w15 w16se wp14">
+<w:document xmlns:wpc="http://schemas.microsoft.com/office/word/2010/wordprocessingCanvas" xmlns:cx="http://schemas.microsoft.com/office/drawing/2014/chartex" xmlns:cx1="http://schemas.microsoft.com/office/drawing/2015/9/8/chartex" xmlns:cx2="http://schemas.microsoft.com/office/drawing/2015/10/21/chartex" xmlns:cx3="http://schemas.microsoft.com/office/drawing/2016/5/9/chartex" xmlns:cx4="http://schemas.microsoft.com/office/drawing/2016/5/10/chartex" xmlns:cx5="http://schemas.microsoft.com/office/drawing/2016/5/11/chartex" xmlns:mc="http://schemas.openxmlformats.org/markup-compatibility/2006" xmlns:o="urn:schemas-microsoft-com:office:office" xmlns:r="http://schemas.openxmlformats.org/officeDocument/2006/relationships" xmlns:m="http://schemas.openxmlformats.org/officeDocument/2006/math" xmlns:v="urn:schemas-microsoft-com:vml" xmlns:wp14="http://schemas.microsoft.com/office/word/2010/wordprocessingDrawing" xmlns:wp="http://schemas.openxmlformats.org/drawingml/2006/wordprocessingDrawing" xmlns:w10="urn:schemas-microsoft-com:office:word" xmlns:w="http://schemas.openxmlformats.org/wordprocessingml/2006/main" xmlns:w14="http://schemas.microsoft.com/office/word/2010/wordml" xmlns:w15="http://schemas.microsoft.com/office/word/2012/wordml" xmlns:w16se="http://schemas.microsoft.com/office/word/2015/wordml/symex" xmlns:wpg="http://schemas.microsoft.com/office/word/2010/wordprocessingGroup" xmlns:wpi="http://schemas.microsoft.com/office/word/2010/wordprocessingInk" xmlns:wne="http://schemas.microsoft.com/office/word/2006/wordml" xmlns:wps="http://schemas.microsoft.com/office/word/2010/wordprocessingShape" mc:Ignorable="w14 w15 w16se wp14">
   <w:body>
     <w:p>
       <w:pPr>
@@ -248,21 +248,7 @@
         <w:rPr>
           <w:rFonts w:ascii="Arial" w:eastAsia="Arial" w:hAnsi="Arial" w:cs="Arial"/>
         </w:rPr>
-        <w:t xml:space="preserve"> </w:t>
-      </w:r>
-      <w:proofErr w:type="spellStart"/>
-      <w:r>
-        <w:rPr>
-          <w:rFonts w:ascii="Arial" w:eastAsia="Arial" w:hAnsi="Arial" w:cs="Arial"/>
-        </w:rPr>
-        <w:t>Tomomitsu</w:t>
-      </w:r>
-      <w:proofErr w:type="spellEnd"/>
-      <w:r>
-        <w:rPr>
-          <w:rFonts w:ascii="Arial" w:eastAsia="Arial" w:hAnsi="Arial" w:cs="Arial"/>
-        </w:rPr>
-        <w:t>, 186610</w:t>
+        <w:t xml:space="preserve"> Tomomitsu, 186610</w:t>
       </w:r>
     </w:p>
     <w:p>
@@ -427,9 +413,9 @@
       </w:tblPr>
       <w:tblGrid>
         <w:gridCol w:w="1413"/>
-        <w:gridCol w:w="3396"/>
-        <w:gridCol w:w="1133"/>
-        <w:gridCol w:w="2552"/>
+        <w:gridCol w:w="3402"/>
+        <w:gridCol w:w="1134"/>
+        <w:gridCol w:w="2545"/>
       </w:tblGrid>
       <w:tr>
         <w:trPr>
@@ -598,14 +584,48 @@
                 <w:rFonts w:ascii="Arial" w:hAnsi="Arial" w:cs="Arial"/>
               </w:rPr>
             </w:pPr>
-            <w:proofErr w:type="spellStart"/>
             <w:r>
               <w:rPr>
                 <w:rFonts w:ascii="Arial" w:hAnsi="Arial" w:cs="Arial"/>
               </w:rPr>
-              <w:t>Ricardo.H.A.Tomomitsu</w:t>
+              <w:t>Ricardo.</w:t>
             </w:r>
-            <w:proofErr w:type="spellEnd"/>
+            <w:r>
+              <w:rPr>
+                <w:rFonts w:ascii="Arial" w:hAnsi="Arial" w:cs="Arial"/>
+              </w:rPr>
+              <w:t xml:space="preserve"> </w:t>
+            </w:r>
+            <w:r>
+              <w:rPr>
+                <w:rFonts w:ascii="Arial" w:hAnsi="Arial" w:cs="Arial"/>
+              </w:rPr>
+              <w:t>H.</w:t>
+            </w:r>
+            <w:r>
+              <w:rPr>
+                <w:rFonts w:ascii="Arial" w:hAnsi="Arial" w:cs="Arial"/>
+              </w:rPr>
+              <w:t xml:space="preserve"> </w:t>
+            </w:r>
+            <w:r>
+              <w:rPr>
+                <w:rFonts w:ascii="Arial" w:hAnsi="Arial" w:cs="Arial"/>
+              </w:rPr>
+              <w:t>A.</w:t>
+            </w:r>
+            <w:r>
+              <w:rPr>
+                <w:rFonts w:ascii="Arial" w:hAnsi="Arial" w:cs="Arial"/>
+              </w:rPr>
+              <w:t xml:space="preserve"> </w:t>
+            </w:r>
+            <w:r>
+              <w:rPr>
+                <w:rFonts w:ascii="Arial" w:hAnsi="Arial" w:cs="Arial"/>
+              </w:rPr>
+              <w:t>Tomomitsu</w:t>
+            </w:r>
           </w:p>
         </w:tc>
       </w:tr>
@@ -703,8 +723,87 @@
               </w:rPr>
               <w:t>Daniel R. De Biasi</w:t>
             </w:r>
-            <w:bookmarkStart w:id="0" w:name="_GoBack"/>
-            <w:bookmarkEnd w:id="0"/>
+          </w:p>
+        </w:tc>
+      </w:tr>
+      <w:tr>
+        <w:trPr>
+          <w:trHeight w:val="283"/>
+        </w:trPr>
+        <w:tc>
+          <w:tcPr>
+            <w:tcW w:w="1413" w:type="dxa"/>
+          </w:tcPr>
+          <w:p>
+            <w:pPr>
+              <w:jc w:val="center"/>
+              <w:rPr>
+                <w:rFonts w:ascii="Arial" w:hAnsi="Arial" w:cs="Arial"/>
+              </w:rPr>
+            </w:pPr>
+            <w:r>
+              <w:rPr>
+                <w:rFonts w:ascii="Arial" w:hAnsi="Arial" w:cs="Arial"/>
+              </w:rPr>
+              <w:t>07/06/2017</w:t>
+            </w:r>
+          </w:p>
+        </w:tc>
+        <w:tc>
+          <w:tcPr>
+            <w:tcW w:w="3402" w:type="dxa"/>
+          </w:tcPr>
+          <w:p>
+            <w:pPr>
+              <w:jc w:val="center"/>
+              <w:rPr>
+                <w:rFonts w:ascii="Arial" w:hAnsi="Arial" w:cs="Arial"/>
+              </w:rPr>
+            </w:pPr>
+            <w:r>
+              <w:rPr>
+                <w:rFonts w:ascii="Arial" w:hAnsi="Arial" w:cs="Arial"/>
+              </w:rPr>
+              <w:t>Adição das instruções do Setup do Sistema</w:t>
+            </w:r>
+          </w:p>
+        </w:tc>
+        <w:tc>
+          <w:tcPr>
+            <w:tcW w:w="1134" w:type="dxa"/>
+          </w:tcPr>
+          <w:p>
+            <w:pPr>
+              <w:jc w:val="center"/>
+              <w:rPr>
+                <w:rFonts w:ascii="Arial" w:hAnsi="Arial" w:cs="Arial"/>
+              </w:rPr>
+            </w:pPr>
+            <w:r>
+              <w:rPr>
+                <w:rFonts w:ascii="Arial" w:hAnsi="Arial" w:cs="Arial"/>
+              </w:rPr>
+              <w:t>0.3</w:t>
+            </w:r>
+          </w:p>
+        </w:tc>
+        <w:tc>
+          <w:tcPr>
+            <w:tcW w:w="2545" w:type="dxa"/>
+          </w:tcPr>
+          <w:p>
+            <w:pPr>
+              <w:jc w:val="center"/>
+              <w:rPr>
+                <w:rFonts w:ascii="Arial" w:hAnsi="Arial" w:cs="Arial"/>
+              </w:rPr>
+            </w:pPr>
+            <w:r>
+              <w:rPr>
+                <w:rFonts w:ascii="Arial" w:hAnsi="Arial" w:cs="Arial"/>
+              </w:rPr>
+              <w:t>Ricardo H. A. Tomomitsu</w:t>
+            </w:r>
           </w:p>
         </w:tc>
       </w:tr>
@@ -940,6 +1039,8 @@
             </w:rPr>
             <w:t>Sumário</w:t>
           </w:r>
+          <w:bookmarkStart w:id="0" w:name="_GoBack"/>
+          <w:bookmarkEnd w:id="0"/>
         </w:p>
         <w:p>
           <w:pPr>
@@ -971,7 +1072,7 @@
             </w:rPr>
             <w:fldChar w:fldCharType="separate"/>
           </w:r>
-          <w:hyperlink w:anchor="_Toc484288905" w:history="1">
+          <w:hyperlink w:anchor="_Toc484563879" w:history="1">
             <w:r>
               <w:rPr>
                 <w:rStyle w:val="Hyperlink"/>
@@ -999,7 +1100,7 @@
                 <w:noProof/>
                 <w:webHidden/>
               </w:rPr>
-              <w:instrText xml:space="preserve"> PAGEREF _Toc484288905 \h </w:instrText>
+              <w:instrText xml:space="preserve"> PAGEREF _Toc484563879 \h </w:instrText>
             </w:r>
             <w:r>
               <w:rPr>
@@ -1042,13 +1143,84 @@
               <w:lang w:eastAsia="pt-BR"/>
             </w:rPr>
           </w:pPr>
-          <w:hyperlink w:anchor="_Toc484288906" w:history="1">
+          <w:hyperlink w:anchor="_Toc484563880" w:history="1">
             <w:r>
               <w:rPr>
                 <w:rStyle w:val="Hyperlink"/>
                 <w:rFonts w:ascii="Arial" w:hAnsi="Arial" w:cs="Arial"/>
                 <w:noProof/>
               </w:rPr>
+              <w:t>Manual do Setup</w:t>
+            </w:r>
+            <w:r>
+              <w:rPr>
+                <w:noProof/>
+                <w:webHidden/>
+              </w:rPr>
+              <w:tab/>
+            </w:r>
+            <w:r>
+              <w:rPr>
+                <w:noProof/>
+                <w:webHidden/>
+              </w:rPr>
+              <w:fldChar w:fldCharType="begin"/>
+            </w:r>
+            <w:r>
+              <w:rPr>
+                <w:noProof/>
+                <w:webHidden/>
+              </w:rPr>
+              <w:instrText xml:space="preserve"> PAGEREF _Toc484563880 \h </w:instrText>
+            </w:r>
+            <w:r>
+              <w:rPr>
+                <w:noProof/>
+                <w:webHidden/>
+              </w:rPr>
+            </w:r>
+            <w:r>
+              <w:rPr>
+                <w:noProof/>
+                <w:webHidden/>
+              </w:rPr>
+              <w:fldChar w:fldCharType="separate"/>
+            </w:r>
+            <w:r>
+              <w:rPr>
+                <w:noProof/>
+                <w:webHidden/>
+              </w:rPr>
+              <w:t>4</w:t>
+            </w:r>
+            <w:r>
+              <w:rPr>
+                <w:noProof/>
+                <w:webHidden/>
+              </w:rPr>
+              <w:fldChar w:fldCharType="end"/>
+            </w:r>
+          </w:hyperlink>
+        </w:p>
+        <w:p>
+          <w:pPr>
+            <w:pStyle w:val="Sumrio1"/>
+            <w:tabs>
+              <w:tab w:val="right" w:leader="dot" w:pos="8494"/>
+            </w:tabs>
+            <w:rPr>
+              <w:rFonts w:eastAsiaTheme="minorEastAsia"/>
+              <w:noProof/>
+              <w:lang w:eastAsia="pt-BR"/>
+            </w:rPr>
+          </w:pPr>
+          <w:hyperlink w:anchor="_Toc484563881" w:history="1">
+            <w:r>
+              <w:rPr>
+                <w:rStyle w:val="Hyperlink"/>
+                <w:rFonts w:ascii="Arial" w:hAnsi="Arial" w:cs="Arial"/>
+                <w:noProof/>
+              </w:rPr>
               <w:t>Manual de Uso</w:t>
             </w:r>
             <w:r>
@@ -1070,7 +1242,7 @@
                 <w:noProof/>
                 <w:webHidden/>
               </w:rPr>
-              <w:instrText xml:space="preserve"> PAGEREF _Toc484288906 \h </w:instrText>
+              <w:instrText xml:space="preserve"> PAGEREF _Toc484563881 \h </w:instrText>
             </w:r>
             <w:r>
               <w:rPr>
@@ -1090,7 +1262,7 @@
                 <w:noProof/>
                 <w:webHidden/>
               </w:rPr>
-              <w:t>4</w:t>
+              <w:t>7</w:t>
             </w:r>
             <w:r>
               <w:rPr>
@@ -1114,7 +1286,7 @@
               <w:lang w:eastAsia="pt-BR"/>
             </w:rPr>
           </w:pPr>
-          <w:hyperlink w:anchor="_Toc484288907" w:history="1">
+          <w:hyperlink w:anchor="_Toc484563882" w:history="1">
             <w:r>
               <w:rPr>
                 <w:rStyle w:val="Hyperlink"/>
@@ -1158,7 +1330,7 @@
                 <w:noProof/>
                 <w:webHidden/>
               </w:rPr>
-              <w:instrText xml:space="preserve"> PAGEREF _Toc484288907 \h </w:instrText>
+              <w:instrText xml:space="preserve"> PAGEREF _Toc484563882 \h </w:instrText>
             </w:r>
             <w:r>
               <w:rPr>
@@ -1178,7 +1350,7 @@
                 <w:noProof/>
                 <w:webHidden/>
               </w:rPr>
-              <w:t>4</w:t>
+              <w:t>7</w:t>
             </w:r>
             <w:r>
               <w:rPr>
@@ -1202,7 +1374,7 @@
               <w:lang w:eastAsia="pt-BR"/>
             </w:rPr>
           </w:pPr>
-          <w:hyperlink w:anchor="_Toc484288908" w:history="1">
+          <w:hyperlink w:anchor="_Toc484563883" w:history="1">
             <w:r>
               <w:rPr>
                 <w:rStyle w:val="Hyperlink"/>
@@ -1246,7 +1418,7 @@
                 <w:noProof/>
                 <w:webHidden/>
               </w:rPr>
-              <w:instrText xml:space="preserve"> PAGEREF _Toc484288908 \h </w:instrText>
+              <w:instrText xml:space="preserve"> PAGEREF _Toc484563883 \h </w:instrText>
             </w:r>
             <w:r>
               <w:rPr>
@@ -1266,7 +1438,7 @@
                 <w:noProof/>
                 <w:webHidden/>
               </w:rPr>
-              <w:t>5</w:t>
+              <w:t>8</w:t>
             </w:r>
             <w:r>
               <w:rPr>
@@ -1290,7 +1462,7 @@
               <w:lang w:eastAsia="pt-BR"/>
             </w:rPr>
           </w:pPr>
-          <w:hyperlink w:anchor="_Toc484288909" w:history="1">
+          <w:hyperlink w:anchor="_Toc484563884" w:history="1">
             <w:r>
               <w:rPr>
                 <w:rStyle w:val="Hyperlink"/>
@@ -1334,7 +1506,7 @@
                 <w:noProof/>
                 <w:webHidden/>
               </w:rPr>
-              <w:instrText xml:space="preserve"> PAGEREF _Toc484288909 \h </w:instrText>
+              <w:instrText xml:space="preserve"> PAGEREF _Toc484563884 \h </w:instrText>
             </w:r>
             <w:r>
               <w:rPr>
@@ -1354,7 +1526,7 @@
                 <w:noProof/>
                 <w:webHidden/>
               </w:rPr>
-              <w:t>7</w:t>
+              <w:t>10</w:t>
             </w:r>
             <w:r>
               <w:rPr>
@@ -1377,7 +1549,7 @@
               <w:lang w:eastAsia="pt-BR"/>
             </w:rPr>
           </w:pPr>
-          <w:hyperlink w:anchor="_Toc484288910" w:history="1">
+          <w:hyperlink w:anchor="_Toc484563885" w:history="1">
             <w:r>
               <w:rPr>
                 <w:rStyle w:val="Hyperlink"/>
@@ -1405,7 +1577,7 @@
                 <w:noProof/>
                 <w:webHidden/>
               </w:rPr>
-              <w:instrText xml:space="preserve"> PAGEREF _Toc484288910 \h </w:instrText>
+              <w:instrText xml:space="preserve"> PAGEREF _Toc484563885 \h </w:instrText>
             </w:r>
             <w:r>
               <w:rPr>
@@ -1425,7 +1597,7 @@
                 <w:noProof/>
                 <w:webHidden/>
               </w:rPr>
-              <w:t>7</w:t>
+              <w:t>10</w:t>
             </w:r>
             <w:r>
               <w:rPr>
@@ -1448,7 +1620,7 @@
               <w:lang w:eastAsia="pt-BR"/>
             </w:rPr>
           </w:pPr>
-          <w:hyperlink w:anchor="_Toc484288911" w:history="1">
+          <w:hyperlink w:anchor="_Toc484563886" w:history="1">
             <w:r>
               <w:rPr>
                 <w:rStyle w:val="Hyperlink"/>
@@ -1476,7 +1648,7 @@
                 <w:noProof/>
                 <w:webHidden/>
               </w:rPr>
-              <w:instrText xml:space="preserve"> PAGEREF _Toc484288911 \h </w:instrText>
+              <w:instrText xml:space="preserve"> PAGEREF _Toc484563886 \h </w:instrText>
             </w:r>
             <w:r>
               <w:rPr>
@@ -1496,7 +1668,7 @@
                 <w:noProof/>
                 <w:webHidden/>
               </w:rPr>
-              <w:t>10</w:t>
+              <w:t>13</w:t>
             </w:r>
             <w:r>
               <w:rPr>
@@ -1519,7 +1691,7 @@
               <w:lang w:eastAsia="pt-BR"/>
             </w:rPr>
           </w:pPr>
-          <w:hyperlink w:anchor="_Toc484288912" w:history="1">
+          <w:hyperlink w:anchor="_Toc484563887" w:history="1">
             <w:r>
               <w:rPr>
                 <w:rStyle w:val="Hyperlink"/>
@@ -1547,7 +1719,7 @@
                 <w:noProof/>
                 <w:webHidden/>
               </w:rPr>
-              <w:instrText xml:space="preserve"> PAGEREF _Toc484288912 \h </w:instrText>
+              <w:instrText xml:space="preserve"> PAGEREF _Toc484563887 \h </w:instrText>
             </w:r>
             <w:r>
               <w:rPr>
@@ -1567,7 +1739,7 @@
                 <w:noProof/>
                 <w:webHidden/>
               </w:rPr>
-              <w:t>13</w:t>
+              <w:t>16</w:t>
             </w:r>
             <w:r>
               <w:rPr>
@@ -1639,7 +1811,7 @@
           <w:szCs w:val="36"/>
         </w:rPr>
       </w:pPr>
-      <w:bookmarkStart w:id="1" w:name="_Toc484288905"/>
+      <w:bookmarkStart w:id="1" w:name="_Toc484563879"/>
       <w:r>
         <w:rPr>
           <w:rFonts w:ascii="Arial" w:hAnsi="Arial" w:cs="Arial"/>
@@ -1696,7 +1868,7 @@
           <w:szCs w:val="36"/>
         </w:rPr>
       </w:pPr>
-      <w:bookmarkStart w:id="2" w:name="_Toc484288906"/>
+      <w:bookmarkStart w:id="2" w:name="_Toc484563880"/>
       <w:r>
         <w:rPr>
           <w:rFonts w:ascii="Arial" w:hAnsi="Arial" w:cs="Arial"/>
@@ -1705,9 +1877,524 @@
           <w:sz w:val="36"/>
           <w:szCs w:val="36"/>
         </w:rPr>
+        <w:t>Manual do Setup</w:t>
+      </w:r>
+      <w:bookmarkEnd w:id="2"/>
+    </w:p>
+    <w:p>
+      <w:r>
+        <w:t>Primeiramente, inicie o Setup do sistema ao clicar no ícone do sistema. Ao fazer isso, a seguinte tela será disponibilizada:</w:t>
+      </w:r>
+    </w:p>
+    <w:p>
+      <w:pPr>
+        <w:jc w:val="center"/>
+      </w:pPr>
+      <w:r>
+        <w:rPr>
+          <w:noProof/>
+          <w:lang w:eastAsia="pt-BR"/>
+        </w:rPr>
+        <w:drawing>
+          <wp:inline distT="0" distB="0" distL="0" distR="0">
+            <wp:extent cx="3330031" cy="2876550"/>
+            <wp:effectExtent l="0" t="0" r="3810" b="0"/>
+            <wp:docPr id="7" name="Imagem 7" descr="C:\Users\ricar\AppData\Local\Microsoft\Windows\INetCache\Content.Word\WhatsApp Image 2017-06-07 at 00.36.13.jpeg"/>
+            <wp:cNvGraphicFramePr>
+              <a:graphicFrameLocks xmlns:a="http://schemas.openxmlformats.org/drawingml/2006/main" noChangeAspect="1"/>
+            </wp:cNvGraphicFramePr>
+            <a:graphic xmlns:a="http://schemas.openxmlformats.org/drawingml/2006/main">
+              <a:graphicData uri="http://schemas.openxmlformats.org/drawingml/2006/picture">
+                <pic:pic xmlns:pic="http://schemas.openxmlformats.org/drawingml/2006/picture">
+                  <pic:nvPicPr>
+                    <pic:cNvPr id="0" name="Picture 1" descr="C:\Users\ricar\AppData\Local\Microsoft\Windows\INetCache\Content.Word\WhatsApp Image 2017-06-07 at 00.36.13.jpeg"/>
+                    <pic:cNvPicPr>
+                      <a:picLocks noChangeAspect="1" noChangeArrowheads="1"/>
+                    </pic:cNvPicPr>
+                  </pic:nvPicPr>
+                  <pic:blipFill>
+                    <a:blip r:embed="rId8">
+                      <a:extLst>
+                        <a:ext uri="{28A0092B-C50C-407E-A947-70E740481C1C}">
+                          <a14:useLocalDpi xmlns:a14="http://schemas.microsoft.com/office/drawing/2010/main" val="0"/>
+                        </a:ext>
+                      </a:extLst>
+                    </a:blip>
+                    <a:srcRect/>
+                    <a:stretch>
+                      <a:fillRect/>
+                    </a:stretch>
+                  </pic:blipFill>
+                  <pic:spPr bwMode="auto">
+                    <a:xfrm>
+                      <a:off x="0" y="0"/>
+                      <a:ext cx="3346628" cy="2890887"/>
+                    </a:xfrm>
+                    <a:prstGeom prst="rect">
+                      <a:avLst/>
+                    </a:prstGeom>
+                    <a:noFill/>
+                    <a:ln>
+                      <a:noFill/>
+                    </a:ln>
+                  </pic:spPr>
+                </pic:pic>
+              </a:graphicData>
+            </a:graphic>
+          </wp:inline>
+        </w:drawing>
+      </w:r>
+    </w:p>
+    <w:p>
+      <w:r>
+        <w:t>Em seguida, selecione o diretório destino do programa e clique em “Next” para prosseguir com o download.</w:t>
+      </w:r>
+    </w:p>
+    <w:p/>
+    <w:p/>
+    <w:p/>
+    <w:p/>
+    <w:p/>
+    <w:p/>
+    <w:p/>
+    <w:p/>
+    <w:p/>
+    <w:p/>
+    <w:p/>
+    <w:p>
+      <w:pPr>
+        <w:rPr>
+          <w:noProof/>
+          <w:lang w:eastAsia="pt-BR"/>
+        </w:rPr>
+      </w:pPr>
+      <w:r>
+        <w:rPr>
+          <w:noProof/>
+          <w:lang w:eastAsia="pt-BR"/>
+        </w:rPr>
+        <w:lastRenderedPageBreak/>
+        <w:t>Após o download ter sido finalizado, a tela a seguir vai ser disponibilizada:</w:t>
+      </w:r>
+    </w:p>
+    <w:p>
+      <w:pPr>
+        <w:jc w:val="center"/>
+      </w:pPr>
+      <w:r>
+        <w:rPr>
+          <w:noProof/>
+          <w:lang w:eastAsia="pt-BR"/>
+        </w:rPr>
+        <w:drawing>
+          <wp:inline distT="0" distB="0" distL="0" distR="0" wp14:anchorId="6013254C" wp14:editId="598AB27E">
+            <wp:extent cx="3252665" cy="2790825"/>
+            <wp:effectExtent l="0" t="0" r="5080" b="0"/>
+            <wp:docPr id="11" name="Imagem 11" descr="C:\Users\ricar\AppData\Local\Microsoft\Windows\INetCache\Content.Word\WhatsApp Image 2017-06-07 at 00.36.14.jpeg"/>
+            <wp:cNvGraphicFramePr>
+              <a:graphicFrameLocks xmlns:a="http://schemas.openxmlformats.org/drawingml/2006/main" noChangeAspect="1"/>
+            </wp:cNvGraphicFramePr>
+            <a:graphic xmlns:a="http://schemas.openxmlformats.org/drawingml/2006/main">
+              <a:graphicData uri="http://schemas.openxmlformats.org/drawingml/2006/picture">
+                <pic:pic xmlns:pic="http://schemas.openxmlformats.org/drawingml/2006/picture">
+                  <pic:nvPicPr>
+                    <pic:cNvPr id="0" name="Picture 3" descr="C:\Users\ricar\AppData\Local\Microsoft\Windows\INetCache\Content.Word\WhatsApp Image 2017-06-07 at 00.36.14.jpeg"/>
+                    <pic:cNvPicPr>
+                      <a:picLocks noChangeAspect="1" noChangeArrowheads="1"/>
+                    </pic:cNvPicPr>
+                  </pic:nvPicPr>
+                  <pic:blipFill>
+                    <a:blip r:embed="rId9">
+                      <a:extLst>
+                        <a:ext uri="{28A0092B-C50C-407E-A947-70E740481C1C}">
+                          <a14:useLocalDpi xmlns:a14="http://schemas.microsoft.com/office/drawing/2010/main" val="0"/>
+                        </a:ext>
+                      </a:extLst>
+                    </a:blip>
+                    <a:srcRect/>
+                    <a:stretch>
+                      <a:fillRect/>
+                    </a:stretch>
+                  </pic:blipFill>
+                  <pic:spPr bwMode="auto">
+                    <a:xfrm>
+                      <a:off x="0" y="0"/>
+                      <a:ext cx="3265188" cy="2801570"/>
+                    </a:xfrm>
+                    <a:prstGeom prst="rect">
+                      <a:avLst/>
+                    </a:prstGeom>
+                    <a:noFill/>
+                    <a:ln>
+                      <a:noFill/>
+                    </a:ln>
+                  </pic:spPr>
+                </pic:pic>
+              </a:graphicData>
+            </a:graphic>
+          </wp:inline>
+        </w:drawing>
+      </w:r>
+    </w:p>
+    <w:p>
+      <w:r>
+        <w:t>Clique em “</w:t>
+      </w:r>
+      <w:proofErr w:type="spellStart"/>
+      <w:r>
+        <w:t>Finish</w:t>
+      </w:r>
+      <w:proofErr w:type="spellEnd"/>
+      <w:r>
+        <w:t>” para finalizar a instalação. Após isso, acesse a pasta em que o programa foi instalado.</w:t>
+      </w:r>
+    </w:p>
+    <w:p>
+      <w:pPr>
+        <w:jc w:val="center"/>
+      </w:pPr>
+      <w:r>
+        <w:rPr>
+          <w:noProof/>
+          <w:lang w:eastAsia="pt-BR"/>
+        </w:rPr>
+        <w:drawing>
+          <wp:inline distT="0" distB="0" distL="0" distR="0">
+            <wp:extent cx="3790950" cy="2839554"/>
+            <wp:effectExtent l="0" t="0" r="0" b="0"/>
+            <wp:docPr id="19" name="Imagem 19" descr="C:\Users\ricar\AppData\Local\Microsoft\Windows\INetCache\Content.Word\WhatsApp Image 2017-06-07 at 00.36.15.jpeg"/>
+            <wp:cNvGraphicFramePr>
+              <a:graphicFrameLocks xmlns:a="http://schemas.openxmlformats.org/drawingml/2006/main" noChangeAspect="1"/>
+            </wp:cNvGraphicFramePr>
+            <a:graphic xmlns:a="http://schemas.openxmlformats.org/drawingml/2006/main">
+              <a:graphicData uri="http://schemas.openxmlformats.org/drawingml/2006/picture">
+                <pic:pic xmlns:pic="http://schemas.openxmlformats.org/drawingml/2006/picture">
+                  <pic:nvPicPr>
+                    <pic:cNvPr id="0" name="Picture 5" descr="C:\Users\ricar\AppData\Local\Microsoft\Windows\INetCache\Content.Word\WhatsApp Image 2017-06-07 at 00.36.15.jpeg"/>
+                    <pic:cNvPicPr>
+                      <a:picLocks noChangeAspect="1" noChangeArrowheads="1"/>
+                    </pic:cNvPicPr>
+                  </pic:nvPicPr>
+                  <pic:blipFill>
+                    <a:blip r:embed="rId10">
+                      <a:extLst>
+                        <a:ext uri="{28A0092B-C50C-407E-A947-70E740481C1C}">
+                          <a14:useLocalDpi xmlns:a14="http://schemas.microsoft.com/office/drawing/2010/main" val="0"/>
+                        </a:ext>
+                      </a:extLst>
+                    </a:blip>
+                    <a:srcRect/>
+                    <a:stretch>
+                      <a:fillRect/>
+                    </a:stretch>
+                  </pic:blipFill>
+                  <pic:spPr bwMode="auto">
+                    <a:xfrm>
+                      <a:off x="0" y="0"/>
+                      <a:ext cx="3795665" cy="2843086"/>
+                    </a:xfrm>
+                    <a:prstGeom prst="rect">
+                      <a:avLst/>
+                    </a:prstGeom>
+                    <a:noFill/>
+                    <a:ln>
+                      <a:noFill/>
+                    </a:ln>
+                  </pic:spPr>
+                </pic:pic>
+              </a:graphicData>
+            </a:graphic>
+          </wp:inline>
+        </w:drawing>
+      </w:r>
+    </w:p>
+    <w:p>
+      <w:pPr>
+        <w:jc w:val="center"/>
+      </w:pPr>
+    </w:p>
+    <w:p>
+      <w:pPr>
+        <w:jc w:val="center"/>
+      </w:pPr>
+    </w:p>
+    <w:p>
+      <w:pPr>
+        <w:jc w:val="center"/>
+      </w:pPr>
+    </w:p>
+    <w:p>
+      <w:pPr>
+        <w:jc w:val="center"/>
+      </w:pPr>
+    </w:p>
+    <w:p>
+      <w:pPr>
+        <w:jc w:val="center"/>
+      </w:pPr>
+    </w:p>
+    <w:p>
+      <w:pPr>
+        <w:jc w:val="center"/>
+      </w:pPr>
+    </w:p>
+    <w:p>
+      <w:pPr>
+        <w:jc w:val="center"/>
+      </w:pPr>
+    </w:p>
+    <w:p>
+      <w:pPr>
+        <w:jc w:val="center"/>
+      </w:pPr>
+    </w:p>
+    <w:p>
+      <w:r>
+        <w:lastRenderedPageBreak/>
+        <w:t>Clique com o botão direito do mouse</w:t>
+      </w:r>
+      <w:r>
+        <w:t xml:space="preserve"> no ícone “login”. Após isso, uma aba será disponibilizada.  Clique em “Enviar para” e crie um atalho na Área de Trabalho ao clicar em “Área de trabalho (criar atalho)”.</w:t>
+      </w:r>
+    </w:p>
+    <w:p>
+      <w:pPr>
+        <w:jc w:val="center"/>
+      </w:pPr>
+      <w:r>
+        <w:rPr>
+          <w:noProof/>
+          <w:lang w:eastAsia="pt-BR"/>
+        </w:rPr>
+        <w:drawing>
+          <wp:inline distT="0" distB="0" distL="0" distR="0">
+            <wp:extent cx="5761360" cy="2324100"/>
+            <wp:effectExtent l="0" t="0" r="0" b="0"/>
+            <wp:docPr id="20" name="Imagem 20" descr="C:\Users\ricar\AppData\Local\Microsoft\Windows\INetCache\Content.Word\WhatsApp Image 2017-06-07 at 00.36.16.jpeg"/>
+            <wp:cNvGraphicFramePr>
+              <a:graphicFrameLocks xmlns:a="http://schemas.openxmlformats.org/drawingml/2006/main" noChangeAspect="1"/>
+            </wp:cNvGraphicFramePr>
+            <a:graphic xmlns:a="http://schemas.openxmlformats.org/drawingml/2006/main">
+              <a:graphicData uri="http://schemas.openxmlformats.org/drawingml/2006/picture">
+                <pic:pic xmlns:pic="http://schemas.openxmlformats.org/drawingml/2006/picture">
+                  <pic:nvPicPr>
+                    <pic:cNvPr id="0" name="Picture 7" descr="C:\Users\ricar\AppData\Local\Microsoft\Windows\INetCache\Content.Word\WhatsApp Image 2017-06-07 at 00.36.16.jpeg"/>
+                    <pic:cNvPicPr>
+                      <a:picLocks noChangeAspect="1" noChangeArrowheads="1"/>
+                    </pic:cNvPicPr>
+                  </pic:nvPicPr>
+                  <pic:blipFill>
+                    <a:blip r:embed="rId11">
+                      <a:extLst>
+                        <a:ext uri="{28A0092B-C50C-407E-A947-70E740481C1C}">
+                          <a14:useLocalDpi xmlns:a14="http://schemas.microsoft.com/office/drawing/2010/main" val="0"/>
+                        </a:ext>
+                      </a:extLst>
+                    </a:blip>
+                    <a:srcRect/>
+                    <a:stretch>
+                      <a:fillRect/>
+                    </a:stretch>
+                  </pic:blipFill>
+                  <pic:spPr bwMode="auto">
+                    <a:xfrm>
+                      <a:off x="0" y="0"/>
+                      <a:ext cx="5790096" cy="2335692"/>
+                    </a:xfrm>
+                    <a:prstGeom prst="rect">
+                      <a:avLst/>
+                    </a:prstGeom>
+                    <a:noFill/>
+                    <a:ln>
+                      <a:noFill/>
+                    </a:ln>
+                  </pic:spPr>
+                </pic:pic>
+              </a:graphicData>
+            </a:graphic>
+          </wp:inline>
+        </w:drawing>
+      </w:r>
+    </w:p>
+    <w:p>
+      <w:r>
+        <w:t>Após isso, o sistema já está disponível para uso. Para executá-lo, vá para a área de trabalho e inicie o mesmo.</w:t>
+      </w:r>
+    </w:p>
+    <w:p>
+      <w:pPr>
+        <w:jc w:val="center"/>
+      </w:pPr>
+      <w:r>
+        <w:rPr>
+          <w:noProof/>
+          <w:lang w:eastAsia="pt-BR"/>
+        </w:rPr>
+        <w:drawing>
+          <wp:inline distT="0" distB="0" distL="0" distR="0">
+            <wp:extent cx="2743200" cy="2678273"/>
+            <wp:effectExtent l="0" t="0" r="0" b="8255"/>
+            <wp:docPr id="21" name="Imagem 21" descr="C:\Users\ricar\AppData\Local\Microsoft\Windows\INetCache\Content.Word\WhatsApp Image 2017-06-07 at 00.36.16 (1).jpeg"/>
+            <wp:cNvGraphicFramePr>
+              <a:graphicFrameLocks xmlns:a="http://schemas.openxmlformats.org/drawingml/2006/main" noChangeAspect="1"/>
+            </wp:cNvGraphicFramePr>
+            <a:graphic xmlns:a="http://schemas.openxmlformats.org/drawingml/2006/main">
+              <a:graphicData uri="http://schemas.openxmlformats.org/drawingml/2006/picture">
+                <pic:pic xmlns:pic="http://schemas.openxmlformats.org/drawingml/2006/picture">
+                  <pic:nvPicPr>
+                    <pic:cNvPr id="0" name="Picture 9" descr="C:\Users\ricar\AppData\Local\Microsoft\Windows\INetCache\Content.Word\WhatsApp Image 2017-06-07 at 00.36.16 (1).jpeg"/>
+                    <pic:cNvPicPr>
+                      <a:picLocks noChangeAspect="1" noChangeArrowheads="1"/>
+                    </pic:cNvPicPr>
+                  </pic:nvPicPr>
+                  <pic:blipFill>
+                    <a:blip r:embed="rId12">
+                      <a:extLst>
+                        <a:ext uri="{28A0092B-C50C-407E-A947-70E740481C1C}">
+                          <a14:useLocalDpi xmlns:a14="http://schemas.microsoft.com/office/drawing/2010/main" val="0"/>
+                        </a:ext>
+                      </a:extLst>
+                    </a:blip>
+                    <a:srcRect/>
+                    <a:stretch>
+                      <a:fillRect/>
+                    </a:stretch>
+                  </pic:blipFill>
+                  <pic:spPr bwMode="auto">
+                    <a:xfrm>
+                      <a:off x="0" y="0"/>
+                      <a:ext cx="2749424" cy="2684350"/>
+                    </a:xfrm>
+                    <a:prstGeom prst="rect">
+                      <a:avLst/>
+                    </a:prstGeom>
+                    <a:noFill/>
+                    <a:ln>
+                      <a:noFill/>
+                    </a:ln>
+                  </pic:spPr>
+                </pic:pic>
+              </a:graphicData>
+            </a:graphic>
+          </wp:inline>
+        </w:drawing>
+      </w:r>
+    </w:p>
+    <w:p/>
+    <w:p>
+      <w:pPr>
+        <w:spacing w:after="0"/>
+        <w:jc w:val="both"/>
+        <w:rPr>
+          <w:rFonts w:ascii="Arial" w:hAnsi="Arial" w:cs="Arial"/>
+          <w:sz w:val="24"/>
+          <w:szCs w:val="24"/>
+        </w:rPr>
+      </w:pPr>
+    </w:p>
+    <w:p>
+      <w:pPr>
+        <w:spacing w:after="0"/>
+        <w:jc w:val="both"/>
+        <w:rPr>
+          <w:rFonts w:ascii="Arial" w:hAnsi="Arial" w:cs="Arial"/>
+          <w:sz w:val="24"/>
+          <w:szCs w:val="24"/>
+        </w:rPr>
+      </w:pPr>
+    </w:p>
+    <w:p>
+      <w:pPr>
+        <w:spacing w:after="0"/>
+        <w:jc w:val="both"/>
+        <w:rPr>
+          <w:rFonts w:ascii="Arial" w:hAnsi="Arial" w:cs="Arial"/>
+          <w:sz w:val="24"/>
+          <w:szCs w:val="24"/>
+        </w:rPr>
+      </w:pPr>
+    </w:p>
+    <w:p>
+      <w:pPr>
+        <w:spacing w:after="0"/>
+        <w:jc w:val="both"/>
+        <w:rPr>
+          <w:rFonts w:ascii="Arial" w:hAnsi="Arial" w:cs="Arial"/>
+          <w:sz w:val="24"/>
+          <w:szCs w:val="24"/>
+        </w:rPr>
+      </w:pPr>
+    </w:p>
+    <w:p>
+      <w:pPr>
+        <w:spacing w:after="0"/>
+        <w:jc w:val="both"/>
+        <w:rPr>
+          <w:rFonts w:ascii="Arial" w:hAnsi="Arial" w:cs="Arial"/>
+          <w:sz w:val="24"/>
+          <w:szCs w:val="24"/>
+        </w:rPr>
+      </w:pPr>
+    </w:p>
+    <w:p>
+      <w:pPr>
+        <w:spacing w:after="0"/>
+        <w:jc w:val="both"/>
+        <w:rPr>
+          <w:rFonts w:ascii="Arial" w:hAnsi="Arial" w:cs="Arial"/>
+          <w:sz w:val="24"/>
+          <w:szCs w:val="24"/>
+        </w:rPr>
+      </w:pPr>
+    </w:p>
+    <w:p>
+      <w:pPr>
+        <w:spacing w:after="0"/>
+        <w:jc w:val="both"/>
+        <w:rPr>
+          <w:rFonts w:ascii="Arial" w:hAnsi="Arial" w:cs="Arial"/>
+          <w:sz w:val="24"/>
+          <w:szCs w:val="24"/>
+        </w:rPr>
+      </w:pPr>
+    </w:p>
+    <w:p>
+      <w:pPr>
+        <w:spacing w:after="0"/>
+        <w:jc w:val="both"/>
+        <w:rPr>
+          <w:rFonts w:ascii="Arial" w:hAnsi="Arial" w:cs="Arial"/>
+          <w:sz w:val="24"/>
+          <w:szCs w:val="24"/>
+        </w:rPr>
+      </w:pPr>
+    </w:p>
+    <w:p>
+      <w:pPr>
+        <w:pStyle w:val="Ttulo1"/>
+        <w:spacing w:before="0"/>
+        <w:jc w:val="both"/>
+        <w:rPr>
+          <w:rFonts w:ascii="Arial" w:hAnsi="Arial" w:cs="Arial"/>
+          <w:b/>
+          <w:color w:val="auto"/>
+          <w:sz w:val="36"/>
+          <w:szCs w:val="36"/>
+        </w:rPr>
+      </w:pPr>
+      <w:bookmarkStart w:id="3" w:name="_Toc484563881"/>
+      <w:r>
+        <w:rPr>
+          <w:rFonts w:ascii="Arial" w:hAnsi="Arial" w:cs="Arial"/>
+          <w:b/>
+          <w:color w:val="auto"/>
+          <w:sz w:val="36"/>
+          <w:szCs w:val="36"/>
+        </w:rPr>
+        <w:lastRenderedPageBreak/>
         <w:t>Manual de Uso</w:t>
       </w:r>
-      <w:bookmarkEnd w:id="2"/>
+      <w:bookmarkEnd w:id="3"/>
     </w:p>
     <w:p>
       <w:pPr>
@@ -1726,7 +2413,7 @@
           <w:szCs w:val="32"/>
         </w:rPr>
       </w:pPr>
-      <w:bookmarkStart w:id="3" w:name="_Toc484288907"/>
+      <w:bookmarkStart w:id="4" w:name="_Toc484563882"/>
       <w:r>
         <w:rPr>
           <w:rFonts w:ascii="Arial" w:hAnsi="Arial" w:cs="Arial"/>
@@ -1737,7 +2424,7 @@
         </w:rPr>
         <w:t>Tela de Login</w:t>
       </w:r>
-      <w:bookmarkEnd w:id="3"/>
+      <w:bookmarkEnd w:id="4"/>
     </w:p>
     <w:p>
       <w:pPr>
@@ -1812,7 +2499,7 @@
                     </pic:cNvPicPr>
                   </pic:nvPicPr>
                   <pic:blipFill>
-                    <a:blip r:embed="rId8">
+                    <a:blip r:embed="rId13">
                       <a:extLst>
                         <a:ext uri="{28A0092B-C50C-407E-A947-70E740481C1C}">
                           <a14:useLocalDpi xmlns:a14="http://schemas.microsoft.com/office/drawing/2010/main" val="0"/>
@@ -2178,6 +2865,69 @@
         <w:jc w:val="both"/>
         <w:rPr>
           <w:rFonts w:ascii="Arial" w:hAnsi="Arial" w:cs="Arial"/>
+        </w:rPr>
+      </w:pPr>
+    </w:p>
+    <w:p>
+      <w:pPr>
+        <w:spacing w:after="0"/>
+        <w:jc w:val="both"/>
+        <w:rPr>
+          <w:rFonts w:ascii="Arial" w:hAnsi="Arial" w:cs="Arial"/>
+        </w:rPr>
+      </w:pPr>
+    </w:p>
+    <w:p>
+      <w:pPr>
+        <w:spacing w:after="0"/>
+        <w:jc w:val="both"/>
+        <w:rPr>
+          <w:rFonts w:ascii="Arial" w:hAnsi="Arial" w:cs="Arial"/>
+        </w:rPr>
+      </w:pPr>
+    </w:p>
+    <w:p>
+      <w:pPr>
+        <w:spacing w:after="0"/>
+        <w:jc w:val="both"/>
+        <w:rPr>
+          <w:rFonts w:ascii="Arial" w:hAnsi="Arial" w:cs="Arial"/>
+        </w:rPr>
+      </w:pPr>
+    </w:p>
+    <w:p>
+      <w:pPr>
+        <w:spacing w:after="0"/>
+        <w:jc w:val="both"/>
+        <w:rPr>
+          <w:rFonts w:ascii="Arial" w:hAnsi="Arial" w:cs="Arial"/>
+        </w:rPr>
+      </w:pPr>
+    </w:p>
+    <w:p>
+      <w:pPr>
+        <w:spacing w:after="0"/>
+        <w:jc w:val="both"/>
+        <w:rPr>
+          <w:rFonts w:ascii="Arial" w:hAnsi="Arial" w:cs="Arial"/>
+        </w:rPr>
+      </w:pPr>
+    </w:p>
+    <w:p>
+      <w:pPr>
+        <w:spacing w:after="0"/>
+        <w:jc w:val="both"/>
+        <w:rPr>
+          <w:rFonts w:ascii="Arial" w:hAnsi="Arial" w:cs="Arial"/>
+        </w:rPr>
+      </w:pPr>
+    </w:p>
+    <w:p>
+      <w:pPr>
+        <w:spacing w:after="0"/>
+        <w:jc w:val="both"/>
+        <w:rPr>
+          <w:rFonts w:ascii="Arial" w:hAnsi="Arial" w:cs="Arial"/>
           <w:sz w:val="32"/>
           <w:szCs w:val="32"/>
         </w:rPr>
@@ -2200,7 +2950,7 @@
           <w:szCs w:val="32"/>
         </w:rPr>
       </w:pPr>
-      <w:bookmarkStart w:id="4" w:name="_Toc484288908"/>
+      <w:bookmarkStart w:id="5" w:name="_Toc484563883"/>
       <w:r>
         <w:rPr>
           <w:rFonts w:ascii="Arial" w:hAnsi="Arial" w:cs="Arial"/>
@@ -2232,7 +2982,7 @@
         </w:rPr>
         <w:t xml:space="preserve"> do Atendente)</w:t>
       </w:r>
-      <w:bookmarkEnd w:id="4"/>
+      <w:bookmarkEnd w:id="5"/>
     </w:p>
     <w:p>
       <w:pPr>
@@ -2366,7 +3116,7 @@
                     </pic:cNvPicPr>
                   </pic:nvPicPr>
                   <pic:blipFill>
-                    <a:blip r:embed="rId9">
+                    <a:blip r:embed="rId14">
                       <a:extLst>
                         <a:ext uri="{28A0092B-C50C-407E-A947-70E740481C1C}">
                           <a14:useLocalDpi xmlns:a14="http://schemas.microsoft.com/office/drawing/2010/main" val="0"/>
@@ -2873,7 +3623,7 @@
                     </pic:cNvPicPr>
                   </pic:nvPicPr>
                   <pic:blipFill>
-                    <a:blip r:embed="rId10">
+                    <a:blip r:embed="rId15">
                       <a:extLst>
                         <a:ext uri="{28A0092B-C50C-407E-A947-70E740481C1C}">
                           <a14:useLocalDpi xmlns:a14="http://schemas.microsoft.com/office/drawing/2010/main" val="0"/>
@@ -3240,7 +3990,7 @@
           <w:szCs w:val="32"/>
         </w:rPr>
       </w:pPr>
-      <w:bookmarkStart w:id="5" w:name="_Toc484288909"/>
+      <w:bookmarkStart w:id="6" w:name="_Toc484563884"/>
       <w:r>
         <w:rPr>
           <w:rFonts w:ascii="Arial" w:hAnsi="Arial" w:cs="Arial"/>
@@ -3282,7 +4032,7 @@
         </w:rPr>
         <w:t xml:space="preserve"> do Gestor)</w:t>
       </w:r>
-      <w:bookmarkEnd w:id="5"/>
+      <w:bookmarkEnd w:id="6"/>
     </w:p>
     <w:p>
       <w:pPr>
@@ -3400,7 +4150,7 @@
                     </pic:cNvPicPr>
                   </pic:nvPicPr>
                   <pic:blipFill>
-                    <a:blip r:embed="rId11">
+                    <a:blip r:embed="rId16">
                       <a:extLst>
                         <a:ext uri="{28A0092B-C50C-407E-A947-70E740481C1C}">
                           <a14:useLocalDpi xmlns:a14="http://schemas.microsoft.com/office/drawing/2010/main" val="0"/>
@@ -3570,7 +4320,7 @@
           <w:szCs w:val="28"/>
         </w:rPr>
       </w:pPr>
-      <w:bookmarkStart w:id="6" w:name="_Toc484288910"/>
+      <w:bookmarkStart w:id="7" w:name="_Toc484563885"/>
       <w:r>
         <w:rPr>
           <w:rFonts w:ascii="Arial" w:hAnsi="Arial" w:cs="Arial"/>
@@ -3601,7 +4351,7 @@
         </w:rPr>
         <w:t>:</w:t>
       </w:r>
-      <w:bookmarkEnd w:id="6"/>
+      <w:bookmarkEnd w:id="7"/>
       <w:r>
         <w:rPr>
           <w:rFonts w:ascii="Arial" w:hAnsi="Arial" w:cs="Arial"/>
@@ -3723,7 +4473,7 @@
                     </pic:cNvPicPr>
                   </pic:nvPicPr>
                   <pic:blipFill>
-                    <a:blip r:embed="rId12">
+                    <a:blip r:embed="rId17">
                       <a:extLst>
                         <a:ext uri="{28A0092B-C50C-407E-A947-70E740481C1C}">
                           <a14:useLocalDpi xmlns:a14="http://schemas.microsoft.com/office/drawing/2010/main" val="0"/>
@@ -4017,7 +4767,7 @@
                     </pic:cNvPicPr>
                   </pic:nvPicPr>
                   <pic:blipFill>
-                    <a:blip r:embed="rId13">
+                    <a:blip r:embed="rId18">
                       <a:extLst>
                         <a:ext uri="{28A0092B-C50C-407E-A947-70E740481C1C}">
                           <a14:useLocalDpi xmlns:a14="http://schemas.microsoft.com/office/drawing/2010/main" val="0"/>
@@ -4297,7 +5047,7 @@
                     </pic:cNvPicPr>
                   </pic:nvPicPr>
                   <pic:blipFill>
-                    <a:blip r:embed="rId14">
+                    <a:blip r:embed="rId19">
                       <a:extLst>
                         <a:ext uri="{28A0092B-C50C-407E-A947-70E740481C1C}">
                           <a14:useLocalDpi xmlns:a14="http://schemas.microsoft.com/office/drawing/2010/main" val="0"/>
@@ -4638,7 +5388,7 @@
                     </pic:cNvPicPr>
                   </pic:nvPicPr>
                   <pic:blipFill>
-                    <a:blip r:embed="rId15">
+                    <a:blip r:embed="rId20">
                       <a:extLst>
                         <a:ext uri="{28A0092B-C50C-407E-A947-70E740481C1C}">
                           <a14:useLocalDpi xmlns:a14="http://schemas.microsoft.com/office/drawing/2010/main" val="0"/>
@@ -4950,7 +5700,7 @@
           <w:szCs w:val="28"/>
         </w:rPr>
       </w:pPr>
-      <w:bookmarkStart w:id="7" w:name="_Toc484288911"/>
+      <w:bookmarkStart w:id="8" w:name="_Toc484563886"/>
       <w:r>
         <w:rPr>
           <w:rFonts w:ascii="Arial" w:hAnsi="Arial" w:cs="Arial"/>
@@ -4962,7 +5712,7 @@
         <w:lastRenderedPageBreak/>
         <w:t>Tela de Menu de Filmes:</w:t>
       </w:r>
-      <w:bookmarkEnd w:id="7"/>
+      <w:bookmarkEnd w:id="8"/>
       <w:r>
         <w:rPr>
           <w:rFonts w:ascii="Arial" w:hAnsi="Arial" w:cs="Arial"/>
@@ -5075,7 +5825,7 @@
                     </pic:cNvPicPr>
                   </pic:nvPicPr>
                   <pic:blipFill>
-                    <a:blip r:embed="rId16">
+                    <a:blip r:embed="rId21">
                       <a:extLst>
                         <a:ext uri="{28A0092B-C50C-407E-A947-70E740481C1C}">
                           <a14:useLocalDpi xmlns:a14="http://schemas.microsoft.com/office/drawing/2010/main" val="0"/>
@@ -5347,7 +6097,7 @@
                     </pic:cNvPicPr>
                   </pic:nvPicPr>
                   <pic:blipFill>
-                    <a:blip r:embed="rId17">
+                    <a:blip r:embed="rId22">
                       <a:extLst>
                         <a:ext uri="{28A0092B-C50C-407E-A947-70E740481C1C}">
                           <a14:useLocalDpi xmlns:a14="http://schemas.microsoft.com/office/drawing/2010/main" val="0"/>
@@ -5405,20 +6155,35 @@
     </w:p>
     <w:p>
       <w:pPr>
-        <w:spacing w:after="0"/>
-        <w:jc w:val="both"/>
-        <w:rPr>
-          <w:rFonts w:ascii="Arial" w:hAnsi="Arial" w:cs="Arial"/>
-          <w:sz w:val="24"/>
-          <w:szCs w:val="24"/>
-        </w:rPr>
-      </w:pPr>
-      <w:r>
-        <w:rPr>
-          <w:rFonts w:ascii="Arial" w:hAnsi="Arial" w:cs="Arial"/>
-          <w:sz w:val="24"/>
-          <w:szCs w:val="24"/>
-        </w:rPr>
+        <w:pStyle w:val="PargrafodaLista"/>
+        <w:spacing w:after="0"/>
+        <w:jc w:val="center"/>
+        <w:rPr>
+          <w:rFonts w:ascii="Arial" w:hAnsi="Arial" w:cs="Arial"/>
+          <w:b/>
+          <w:color w:val="806000" w:themeColor="accent4" w:themeShade="80"/>
+          <w:sz w:val="24"/>
+          <w:szCs w:val="24"/>
+        </w:rPr>
+      </w:pPr>
+    </w:p>
+    <w:p>
+      <w:pPr>
+        <w:spacing w:after="0"/>
+        <w:jc w:val="both"/>
+        <w:rPr>
+          <w:rFonts w:ascii="Arial" w:hAnsi="Arial" w:cs="Arial"/>
+          <w:sz w:val="24"/>
+          <w:szCs w:val="24"/>
+        </w:rPr>
+      </w:pPr>
+      <w:r>
+        <w:rPr>
+          <w:rFonts w:ascii="Arial" w:hAnsi="Arial" w:cs="Arial"/>
+          <w:sz w:val="24"/>
+          <w:szCs w:val="24"/>
+        </w:rPr>
+        <w:lastRenderedPageBreak/>
         <w:t xml:space="preserve">Tal tela disponibiliza alguns campos de preenchimento e seleção, sendo eles o campo de Título, Gênero, Idade, Horário e Sala. </w:t>
       </w:r>
     </w:p>
@@ -5631,7 +6396,7 @@
                     </pic:cNvPicPr>
                   </pic:nvPicPr>
                   <pic:blipFill>
-                    <a:blip r:embed="rId18">
+                    <a:blip r:embed="rId23">
                       <a:extLst>
                         <a:ext uri="{28A0092B-C50C-407E-A947-70E740481C1C}">
                           <a14:useLocalDpi xmlns:a14="http://schemas.microsoft.com/office/drawing/2010/main" val="0"/>
@@ -5917,6 +6682,7 @@
           <w:sz w:val="24"/>
           <w:szCs w:val="24"/>
         </w:rPr>
+        <w:lastRenderedPageBreak/>
         <w:t>Caso o Gestor clique no botão “</w:t>
       </w:r>
       <w:r>
@@ -5984,7 +6750,6 @@
           <w:szCs w:val="24"/>
           <w:lang w:eastAsia="pt-BR"/>
         </w:rPr>
-        <w:lastRenderedPageBreak/>
         <w:drawing>
           <wp:inline distT="0" distB="0" distL="0" distR="0">
             <wp:extent cx="3857625" cy="2455527"/>
@@ -6003,7 +6768,7 @@
                     </pic:cNvPicPr>
                   </pic:nvPicPr>
                   <pic:blipFill>
-                    <a:blip r:embed="rId19">
+                    <a:blip r:embed="rId24">
                       <a:extLst>
                         <a:ext uri="{28A0092B-C50C-407E-A947-70E740481C1C}">
                           <a14:useLocalDpi xmlns:a14="http://schemas.microsoft.com/office/drawing/2010/main" val="0"/>
@@ -6362,7 +7127,7 @@
           <w:szCs w:val="28"/>
         </w:rPr>
       </w:pPr>
-      <w:bookmarkStart w:id="8" w:name="_Toc484288912"/>
+      <w:bookmarkStart w:id="9" w:name="_Toc484563887"/>
       <w:r>
         <w:rPr>
           <w:rFonts w:ascii="Arial" w:hAnsi="Arial" w:cs="Arial"/>
@@ -6371,9 +7136,10 @@
           <w:sz w:val="28"/>
           <w:szCs w:val="28"/>
         </w:rPr>
+        <w:lastRenderedPageBreak/>
         <w:t>Tela de Menu de Salas:</w:t>
       </w:r>
-      <w:bookmarkEnd w:id="8"/>
+      <w:bookmarkEnd w:id="9"/>
       <w:r>
         <w:rPr>
           <w:rFonts w:ascii="Arial" w:hAnsi="Arial" w:cs="Arial"/>
@@ -6466,7 +7232,6 @@
           <w:szCs w:val="24"/>
           <w:lang w:eastAsia="pt-BR"/>
         </w:rPr>
-        <w:lastRenderedPageBreak/>
         <w:drawing>
           <wp:inline distT="0" distB="0" distL="0" distR="0">
             <wp:extent cx="3163359" cy="2905125"/>
@@ -6485,7 +7250,7 @@
                     </pic:cNvPicPr>
                   </pic:nvPicPr>
                   <pic:blipFill>
-                    <a:blip r:embed="rId20">
+                    <a:blip r:embed="rId25">
                       <a:extLst>
                         <a:ext uri="{28A0092B-C50C-407E-A947-70E740481C1C}">
                           <a14:useLocalDpi xmlns:a14="http://schemas.microsoft.com/office/drawing/2010/main" val="0"/>
@@ -6735,7 +7500,7 @@
                     </pic:cNvPicPr>
                   </pic:nvPicPr>
                   <pic:blipFill>
-                    <a:blip r:embed="rId21">
+                    <a:blip r:embed="rId26">
                       <a:extLst>
                         <a:ext uri="{28A0092B-C50C-407E-A947-70E740481C1C}">
                           <a14:useLocalDpi xmlns:a14="http://schemas.microsoft.com/office/drawing/2010/main" val="0"/>
@@ -6846,6 +7611,7 @@
           <w:sz w:val="24"/>
           <w:szCs w:val="24"/>
         </w:rPr>
+        <w:lastRenderedPageBreak/>
         <w:t>Após o preenchimento do número da sala, o Gestor pode clicar no botão “Confirmar” para realizar o cadastro da sala.</w:t>
       </w:r>
     </w:p>
@@ -7004,7 +7770,7 @@
                     </pic:cNvPicPr>
                   </pic:nvPicPr>
                   <pic:blipFill>
-                    <a:blip r:embed="rId22">
+                    <a:blip r:embed="rId27">
                       <a:extLst>
                         <a:ext uri="{28A0092B-C50C-407E-A947-70E740481C1C}">
                           <a14:useLocalDpi xmlns:a14="http://schemas.microsoft.com/office/drawing/2010/main" val="0"/>
@@ -7317,6 +8083,7 @@
           <w:sz w:val="24"/>
           <w:szCs w:val="24"/>
         </w:rPr>
+        <w:lastRenderedPageBreak/>
         <w:t>Caso o Gestor clique no botão “</w:t>
       </w:r>
       <w:r>
@@ -7392,7 +8159,6 @@
           <w:szCs w:val="24"/>
           <w:lang w:eastAsia="pt-BR"/>
         </w:rPr>
-        <w:lastRenderedPageBreak/>
         <w:drawing>
           <wp:inline distT="0" distB="0" distL="0" distR="0">
             <wp:extent cx="3429000" cy="2381250"/>
@@ -7411,7 +8177,7 @@
                     </pic:cNvPicPr>
                   </pic:nvPicPr>
                   <pic:blipFill>
-                    <a:blip r:embed="rId23">
+                    <a:blip r:embed="rId28">
                       <a:extLst>
                         <a:ext uri="{28A0092B-C50C-407E-A947-70E740481C1C}">
                           <a14:useLocalDpi xmlns:a14="http://schemas.microsoft.com/office/drawing/2010/main" val="0"/>
@@ -7598,7 +8364,7 @@
       </w:pPr>
     </w:p>
     <w:sectPr>
-      <w:headerReference w:type="default" r:id="rId24"/>
+      <w:headerReference w:type="default" r:id="rId29"/>
       <w:pgSz w:w="11906" w:h="16838"/>
       <w:pgMar w:top="1417" w:right="1701" w:bottom="1417" w:left="1701" w:header="708" w:footer="708" w:gutter="0"/>
       <w:cols w:space="708"/>
@@ -7609,7 +8375,7 @@
 </file>
 
 <file path=word/endnotes.xml><?xml version="1.0" encoding="utf-8"?>
-<w:endnotes xmlns:wpc="http://schemas.microsoft.com/office/word/2010/wordprocessingCanvas" xmlns:cx="http://schemas.microsoft.com/office/drawing/2014/chartex" xmlns:cx1="http://schemas.microsoft.com/office/drawing/2015/9/8/chartex" xmlns:cx2="http://schemas.microsoft.com/office/drawing/2015/10/21/chartex" xmlns:cx3="http://schemas.microsoft.com/office/drawing/2016/5/9/chartex" xmlns:cx4="http://schemas.microsoft.com/office/drawing/2016/5/10/chartex" xmlns:cx5="http://schemas.microsoft.com/office/drawing/2016/5/11/chartex" xmlns:cx6="http://schemas.microsoft.com/office/drawing/2016/5/12/chartex" xmlns:cx7="http://schemas.microsoft.com/office/drawing/2016/5/13/chartex" xmlns:cx8="http://schemas.microsoft.com/office/drawing/2016/5/14/chartex" xmlns:mc="http://schemas.openxmlformats.org/markup-compatibility/2006" xmlns:aink="http://schemas.microsoft.com/office/drawing/2016/ink" xmlns:o="urn:schemas-microsoft-com:office:office" xmlns:r="http://schemas.openxmlformats.org/officeDocument/2006/relationships" xmlns:m="http://schemas.openxmlformats.org/officeDocument/2006/math" xmlns:v="urn:schemas-microsoft-com:vml" xmlns:wp14="http://schemas.microsoft.com/office/word/2010/wordprocessingDrawing" xmlns:wp="http://schemas.openxmlformats.org/drawingml/2006/wordprocessingDrawing" xmlns:w10="urn:schemas-microsoft-com:office:word" xmlns:w="http://schemas.openxmlformats.org/wordprocessingml/2006/main" xmlns:w14="http://schemas.microsoft.com/office/word/2010/wordml" xmlns:w15="http://schemas.microsoft.com/office/word/2012/wordml" xmlns:w16se="http://schemas.microsoft.com/office/word/2015/wordml/symex" xmlns:wpg="http://schemas.microsoft.com/office/word/2010/wordprocessingGroup" xmlns:wpi="http://schemas.microsoft.com/office/word/2010/wordprocessingInk" xmlns:wne="http://schemas.microsoft.com/office/word/2006/wordml" xmlns:wps="http://schemas.microsoft.com/office/word/2010/wordprocessingShape" mc:Ignorable="w14 w15 w16se wp14">
+<w:endnotes xmlns:wpc="http://schemas.microsoft.com/office/word/2010/wordprocessingCanvas" xmlns:cx="http://schemas.microsoft.com/office/drawing/2014/chartex" xmlns:cx1="http://schemas.microsoft.com/office/drawing/2015/9/8/chartex" xmlns:cx2="http://schemas.microsoft.com/office/drawing/2015/10/21/chartex" xmlns:cx3="http://schemas.microsoft.com/office/drawing/2016/5/9/chartex" xmlns:cx4="http://schemas.microsoft.com/office/drawing/2016/5/10/chartex" xmlns:cx5="http://schemas.microsoft.com/office/drawing/2016/5/11/chartex" xmlns:mc="http://schemas.openxmlformats.org/markup-compatibility/2006" xmlns:o="urn:schemas-microsoft-com:office:office" xmlns:r="http://schemas.openxmlformats.org/officeDocument/2006/relationships" xmlns:m="http://schemas.openxmlformats.org/officeDocument/2006/math" xmlns:v="urn:schemas-microsoft-com:vml" xmlns:wp14="http://schemas.microsoft.com/office/word/2010/wordprocessingDrawing" xmlns:wp="http://schemas.openxmlformats.org/drawingml/2006/wordprocessingDrawing" xmlns:w10="urn:schemas-microsoft-com:office:word" xmlns:w="http://schemas.openxmlformats.org/wordprocessingml/2006/main" xmlns:w14="http://schemas.microsoft.com/office/word/2010/wordml" xmlns:w15="http://schemas.microsoft.com/office/word/2012/wordml" xmlns:w16se="http://schemas.microsoft.com/office/word/2015/wordml/symex" xmlns:wpg="http://schemas.microsoft.com/office/word/2010/wordprocessingGroup" xmlns:wpi="http://schemas.microsoft.com/office/word/2010/wordprocessingInk" xmlns:wne="http://schemas.microsoft.com/office/word/2006/wordml" xmlns:wps="http://schemas.microsoft.com/office/word/2010/wordprocessingShape" mc:Ignorable="w14 w15 w16se wp14">
   <w:endnote w:type="separator" w:id="-1">
     <w:p>
       <w:pPr>
@@ -7634,7 +8400,7 @@
 </file>
 
 <file path=word/footnotes.xml><?xml version="1.0" encoding="utf-8"?>
-<w:footnotes xmlns:wpc="http://schemas.microsoft.com/office/word/2010/wordprocessingCanvas" xmlns:cx="http://schemas.microsoft.com/office/drawing/2014/chartex" xmlns:cx1="http://schemas.microsoft.com/office/drawing/2015/9/8/chartex" xmlns:cx2="http://schemas.microsoft.com/office/drawing/2015/10/21/chartex" xmlns:cx3="http://schemas.microsoft.com/office/drawing/2016/5/9/chartex" xmlns:cx4="http://schemas.microsoft.com/office/drawing/2016/5/10/chartex" xmlns:cx5="http://schemas.microsoft.com/office/drawing/2016/5/11/chartex" xmlns:cx6="http://schemas.microsoft.com/office/drawing/2016/5/12/chartex" xmlns:cx7="http://schemas.microsoft.com/office/drawing/2016/5/13/chartex" xmlns:cx8="http://schemas.microsoft.com/office/drawing/2016/5/14/chartex" xmlns:mc="http://schemas.openxmlformats.org/markup-compatibility/2006" xmlns:aink="http://schemas.microsoft.com/office/drawing/2016/ink" xmlns:o="urn:schemas-microsoft-com:office:office" xmlns:r="http://schemas.openxmlformats.org/officeDocument/2006/relationships" xmlns:m="http://schemas.openxmlformats.org/officeDocument/2006/math" xmlns:v="urn:schemas-microsoft-com:vml" xmlns:wp14="http://schemas.microsoft.com/office/word/2010/wordprocessingDrawing" xmlns:wp="http://schemas.openxmlformats.org/drawingml/2006/wordprocessingDrawing" xmlns:w10="urn:schemas-microsoft-com:office:word" xmlns:w="http://schemas.openxmlformats.org/wordprocessingml/2006/main" xmlns:w14="http://schemas.microsoft.com/office/word/2010/wordml" xmlns:w15="http://schemas.microsoft.com/office/word/2012/wordml" xmlns:w16se="http://schemas.microsoft.com/office/word/2015/wordml/symex" xmlns:wpg="http://schemas.microsoft.com/office/word/2010/wordprocessingGroup" xmlns:wpi="http://schemas.microsoft.com/office/word/2010/wordprocessingInk" xmlns:wne="http://schemas.microsoft.com/office/word/2006/wordml" xmlns:wps="http://schemas.microsoft.com/office/word/2010/wordprocessingShape" mc:Ignorable="w14 w15 w16se wp14">
+<w:footnotes xmlns:wpc="http://schemas.microsoft.com/office/word/2010/wordprocessingCanvas" xmlns:cx="http://schemas.microsoft.com/office/drawing/2014/chartex" xmlns:cx1="http://schemas.microsoft.com/office/drawing/2015/9/8/chartex" xmlns:cx2="http://schemas.microsoft.com/office/drawing/2015/10/21/chartex" xmlns:cx3="http://schemas.microsoft.com/office/drawing/2016/5/9/chartex" xmlns:cx4="http://schemas.microsoft.com/office/drawing/2016/5/10/chartex" xmlns:cx5="http://schemas.microsoft.com/office/drawing/2016/5/11/chartex" xmlns:mc="http://schemas.openxmlformats.org/markup-compatibility/2006" xmlns:o="urn:schemas-microsoft-com:office:office" xmlns:r="http://schemas.openxmlformats.org/officeDocument/2006/relationships" xmlns:m="http://schemas.openxmlformats.org/officeDocument/2006/math" xmlns:v="urn:schemas-microsoft-com:vml" xmlns:wp14="http://schemas.microsoft.com/office/word/2010/wordprocessingDrawing" xmlns:wp="http://schemas.openxmlformats.org/drawingml/2006/wordprocessingDrawing" xmlns:w10="urn:schemas-microsoft-com:office:word" xmlns:w="http://schemas.openxmlformats.org/wordprocessingml/2006/main" xmlns:w14="http://schemas.microsoft.com/office/word/2010/wordml" xmlns:w15="http://schemas.microsoft.com/office/word/2012/wordml" xmlns:w16se="http://schemas.microsoft.com/office/word/2015/wordml/symex" xmlns:wpg="http://schemas.microsoft.com/office/word/2010/wordprocessingGroup" xmlns:wpi="http://schemas.microsoft.com/office/word/2010/wordprocessingInk" xmlns:wne="http://schemas.microsoft.com/office/word/2006/wordml" xmlns:wps="http://schemas.microsoft.com/office/word/2010/wordprocessingShape" mc:Ignorable="w14 w15 w16se wp14">
   <w:footnote w:type="separator" w:id="-1">
     <w:p>
       <w:pPr>
@@ -7659,7 +8425,7 @@
 </file>
 
 <file path=word/header1.xml><?xml version="1.0" encoding="utf-8"?>
-<w:hdr xmlns:wpc="http://schemas.microsoft.com/office/word/2010/wordprocessingCanvas" xmlns:cx="http://schemas.microsoft.com/office/drawing/2014/chartex" xmlns:cx1="http://schemas.microsoft.com/office/drawing/2015/9/8/chartex" xmlns:cx2="http://schemas.microsoft.com/office/drawing/2015/10/21/chartex" xmlns:cx3="http://schemas.microsoft.com/office/drawing/2016/5/9/chartex" xmlns:cx4="http://schemas.microsoft.com/office/drawing/2016/5/10/chartex" xmlns:cx5="http://schemas.microsoft.com/office/drawing/2016/5/11/chartex" xmlns:cx6="http://schemas.microsoft.com/office/drawing/2016/5/12/chartex" xmlns:cx7="http://schemas.microsoft.com/office/drawing/2016/5/13/chartex" xmlns:cx8="http://schemas.microsoft.com/office/drawing/2016/5/14/chartex" xmlns:mc="http://schemas.openxmlformats.org/markup-compatibility/2006" xmlns:aink="http://schemas.microsoft.com/office/drawing/2016/ink" xmlns:o="urn:schemas-microsoft-com:office:office" xmlns:r="http://schemas.openxmlformats.org/officeDocument/2006/relationships" xmlns:m="http://schemas.openxmlformats.org/officeDocument/2006/math" xmlns:v="urn:schemas-microsoft-com:vml" xmlns:wp14="http://schemas.microsoft.com/office/word/2010/wordprocessingDrawing" xmlns:wp="http://schemas.openxmlformats.org/drawingml/2006/wordprocessingDrawing" xmlns:w10="urn:schemas-microsoft-com:office:word" xmlns:w="http://schemas.openxmlformats.org/wordprocessingml/2006/main" xmlns:w14="http://schemas.microsoft.com/office/word/2010/wordml" xmlns:w15="http://schemas.microsoft.com/office/word/2012/wordml" xmlns:w16se="http://schemas.microsoft.com/office/word/2015/wordml/symex" xmlns:wpg="http://schemas.microsoft.com/office/word/2010/wordprocessingGroup" xmlns:wpi="http://schemas.microsoft.com/office/word/2010/wordprocessingInk" xmlns:wne="http://schemas.microsoft.com/office/word/2006/wordml" xmlns:wps="http://schemas.microsoft.com/office/word/2010/wordprocessingShape" mc:Ignorable="w14 w15 w16se wp14">
+<w:hdr xmlns:wpc="http://schemas.microsoft.com/office/word/2010/wordprocessingCanvas" xmlns:cx="http://schemas.microsoft.com/office/drawing/2014/chartex" xmlns:cx1="http://schemas.microsoft.com/office/drawing/2015/9/8/chartex" xmlns:cx2="http://schemas.microsoft.com/office/drawing/2015/10/21/chartex" xmlns:cx3="http://schemas.microsoft.com/office/drawing/2016/5/9/chartex" xmlns:cx4="http://schemas.microsoft.com/office/drawing/2016/5/10/chartex" xmlns:cx5="http://schemas.microsoft.com/office/drawing/2016/5/11/chartex" xmlns:mc="http://schemas.openxmlformats.org/markup-compatibility/2006" xmlns:o="urn:schemas-microsoft-com:office:office" xmlns:r="http://schemas.openxmlformats.org/officeDocument/2006/relationships" xmlns:m="http://schemas.openxmlformats.org/officeDocument/2006/math" xmlns:v="urn:schemas-microsoft-com:vml" xmlns:wp14="http://schemas.microsoft.com/office/word/2010/wordprocessingDrawing" xmlns:wp="http://schemas.openxmlformats.org/drawingml/2006/wordprocessingDrawing" xmlns:w10="urn:schemas-microsoft-com:office:word" xmlns:w="http://schemas.openxmlformats.org/wordprocessingml/2006/main" xmlns:w14="http://schemas.microsoft.com/office/word/2010/wordml" xmlns:w15="http://schemas.microsoft.com/office/word/2012/wordml" xmlns:w16se="http://schemas.microsoft.com/office/word/2015/wordml/symex" xmlns:wpg="http://schemas.microsoft.com/office/word/2010/wordprocessingGroup" xmlns:wpi="http://schemas.microsoft.com/office/word/2010/wordprocessingInk" xmlns:wne="http://schemas.microsoft.com/office/word/2006/wordml" xmlns:wps="http://schemas.microsoft.com/office/word/2010/wordprocessingShape" mc:Ignorable="w14 w15 w16se wp14">
   <w:p>
     <w:pPr>
       <w:pStyle w:val="Cabealho"/>
@@ -7724,7 +8490,7 @@
         <w:sz w:val="24"/>
         <w:szCs w:val="24"/>
       </w:rPr>
-      <w:t>15</w:t>
+      <w:t>7</w:t>
     </w:r>
     <w:r>
       <w:rPr>
@@ -7744,7 +8510,7 @@
 </file>
 
 <file path=word/numbering.xml><?xml version="1.0" encoding="utf-8"?>
-<w:numbering xmlns:wpc="http://schemas.microsoft.com/office/word/2010/wordprocessingCanvas" xmlns:cx="http://schemas.microsoft.com/office/drawing/2014/chartex" xmlns:cx1="http://schemas.microsoft.com/office/drawing/2015/9/8/chartex" xmlns:cx2="http://schemas.microsoft.com/office/drawing/2015/10/21/chartex" xmlns:cx3="http://schemas.microsoft.com/office/drawing/2016/5/9/chartex" xmlns:cx4="http://schemas.microsoft.com/office/drawing/2016/5/10/chartex" xmlns:cx5="http://schemas.microsoft.com/office/drawing/2016/5/11/chartex" xmlns:cx6="http://schemas.microsoft.com/office/drawing/2016/5/12/chartex" xmlns:cx7="http://schemas.microsoft.com/office/drawing/2016/5/13/chartex" xmlns:cx8="http://schemas.microsoft.com/office/drawing/2016/5/14/chartex" xmlns:mc="http://schemas.openxmlformats.org/markup-compatibility/2006" xmlns:aink="http://schemas.microsoft.com/office/drawing/2016/ink" xmlns:o="urn:schemas-microsoft-com:office:office" xmlns:r="http://schemas.openxmlformats.org/officeDocument/2006/relationships" xmlns:m="http://schemas.openxmlformats.org/officeDocument/2006/math" xmlns:v="urn:schemas-microsoft-com:vml" xmlns:wp14="http://schemas.microsoft.com/office/word/2010/wordprocessingDrawing" xmlns:wp="http://schemas.openxmlformats.org/drawingml/2006/wordprocessingDrawing" xmlns:w10="urn:schemas-microsoft-com:office:word" xmlns:w="http://schemas.openxmlformats.org/wordprocessingml/2006/main" xmlns:w14="http://schemas.microsoft.com/office/word/2010/wordml" xmlns:w15="http://schemas.microsoft.com/office/word/2012/wordml" xmlns:w16se="http://schemas.microsoft.com/office/word/2015/wordml/symex" xmlns:wpg="http://schemas.microsoft.com/office/word/2010/wordprocessingGroup" xmlns:wpi="http://schemas.microsoft.com/office/word/2010/wordprocessingInk" xmlns:wne="http://schemas.microsoft.com/office/word/2006/wordml" xmlns:wps="http://schemas.microsoft.com/office/word/2010/wordprocessingShape" mc:Ignorable="w14 w15 w16se wp14">
+<w:numbering xmlns:wpc="http://schemas.microsoft.com/office/word/2010/wordprocessingCanvas" xmlns:cx="http://schemas.microsoft.com/office/drawing/2014/chartex" xmlns:cx1="http://schemas.microsoft.com/office/drawing/2015/9/8/chartex" xmlns:cx2="http://schemas.microsoft.com/office/drawing/2015/10/21/chartex" xmlns:cx3="http://schemas.microsoft.com/office/drawing/2016/5/9/chartex" xmlns:cx4="http://schemas.microsoft.com/office/drawing/2016/5/10/chartex" xmlns:cx5="http://schemas.microsoft.com/office/drawing/2016/5/11/chartex" xmlns:mc="http://schemas.openxmlformats.org/markup-compatibility/2006" xmlns:o="urn:schemas-microsoft-com:office:office" xmlns:r="http://schemas.openxmlformats.org/officeDocument/2006/relationships" xmlns:m="http://schemas.openxmlformats.org/officeDocument/2006/math" xmlns:v="urn:schemas-microsoft-com:vml" xmlns:wp14="http://schemas.microsoft.com/office/word/2010/wordprocessingDrawing" xmlns:wp="http://schemas.openxmlformats.org/drawingml/2006/wordprocessingDrawing" xmlns:w10="urn:schemas-microsoft-com:office:word" xmlns:w="http://schemas.openxmlformats.org/wordprocessingml/2006/main" xmlns:w14="http://schemas.microsoft.com/office/word/2010/wordml" xmlns:w15="http://schemas.microsoft.com/office/word/2012/wordml" xmlns:w16se="http://schemas.microsoft.com/office/word/2015/wordml/symex" xmlns:wpg="http://schemas.microsoft.com/office/word/2010/wordprocessingGroup" xmlns:wpi="http://schemas.microsoft.com/office/word/2010/wordprocessingInk" xmlns:wne="http://schemas.microsoft.com/office/word/2006/wordml" xmlns:wps="http://schemas.microsoft.com/office/word/2010/wordprocessingShape" mc:Ignorable="w14 w15 w16se wp14">
   <w:abstractNum w:abstractNumId="0" w15:restartNumberingAfterBreak="0">
     <w:nsid w:val="0D8B4F27"/>
     <w:multiLevelType w:val="hybridMultilevel"/>
@@ -9246,7 +10012,7 @@
 </file>
 
 <file path=customXml/itemProps1.xml><?xml version="1.0" encoding="utf-8"?>
-<ds:datastoreItem xmlns:ds="http://schemas.openxmlformats.org/officeDocument/2006/customXml" ds:itemID="{242320B2-E6C2-4851-B3D9-E9C7506674DA}">
+<ds:datastoreItem xmlns:ds="http://schemas.openxmlformats.org/officeDocument/2006/customXml" ds:itemID="{2526DC3C-C052-46ED-A5A6-A5DDE4B172FF}">
   <ds:schemaRefs>
     <ds:schemaRef ds:uri="http://schemas.openxmlformats.org/officeDocument/2006/bibliography"/>
   </ds:schemaRefs>

</xml_diff>

<commit_message>
atualização: execução como administrador
</commit_message>
<xml_diff>
--- a/Manual/MANUAL DO USUÁRIO.docx
+++ b/Manual/MANUAL DO USUÁRIO.docx
@@ -1039,8 +1039,6 @@
             </w:rPr>
             <w:t>Sumário</w:t>
           </w:r>
-          <w:bookmarkStart w:id="0" w:name="_GoBack"/>
-          <w:bookmarkEnd w:id="0"/>
         </w:p>
         <w:p>
           <w:pPr>
@@ -1811,7 +1809,7 @@
           <w:szCs w:val="36"/>
         </w:rPr>
       </w:pPr>
-      <w:bookmarkStart w:id="1" w:name="_Toc484563879"/>
+      <w:bookmarkStart w:id="0" w:name="_Toc484563879"/>
       <w:r>
         <w:rPr>
           <w:rFonts w:ascii="Arial" w:hAnsi="Arial" w:cs="Arial"/>
@@ -1823,7 +1821,7 @@
         <w:lastRenderedPageBreak/>
         <w:t>O Sistema</w:t>
       </w:r>
-      <w:bookmarkEnd w:id="1"/>
+      <w:bookmarkEnd w:id="0"/>
     </w:p>
     <w:p>
       <w:pPr>
@@ -1868,7 +1866,7 @@
           <w:szCs w:val="36"/>
         </w:rPr>
       </w:pPr>
-      <w:bookmarkStart w:id="2" w:name="_Toc484563880"/>
+      <w:bookmarkStart w:id="1" w:name="_Toc484563880"/>
       <w:r>
         <w:rPr>
           <w:rFonts w:ascii="Arial" w:hAnsi="Arial" w:cs="Arial"/>
@@ -1879,7 +1877,7 @@
         </w:rPr>
         <w:t>Manual do Setup</w:t>
       </w:r>
-      <w:bookmarkEnd w:id="2"/>
+      <w:bookmarkEnd w:id="1"/>
     </w:p>
     <w:p>
       <w:r>
@@ -2278,6 +2276,16 @@
             </a:graphic>
           </wp:inline>
         </w:drawing>
+      </w:r>
+    </w:p>
+    <w:p>
+      <w:r>
+        <w:t>OBS: para executar o sistema, é necessário que o usuário abra o programa como administrador (B</w:t>
+      </w:r>
+      <w:bookmarkStart w:id="2" w:name="_GoBack"/>
+      <w:bookmarkEnd w:id="2"/>
+      <w:r>
+        <w:t>otão direito do mouse -&gt; “Executar como Administrador”)</w:t>
       </w:r>
     </w:p>
     <w:p/>
@@ -8490,7 +8498,7 @@
         <w:sz w:val="24"/>
         <w:szCs w:val="24"/>
       </w:rPr>
-      <w:t>7</w:t>
+      <w:t>18</w:t>
     </w:r>
     <w:r>
       <w:rPr>
@@ -10012,7 +10020,7 @@
 </file>
 
 <file path=customXml/itemProps1.xml><?xml version="1.0" encoding="utf-8"?>
-<ds:datastoreItem xmlns:ds="http://schemas.openxmlformats.org/officeDocument/2006/customXml" ds:itemID="{2526DC3C-C052-46ED-A5A6-A5DDE4B172FF}">
+<ds:datastoreItem xmlns:ds="http://schemas.openxmlformats.org/officeDocument/2006/customXml" ds:itemID="{B5DC6DC3-299A-4954-BA2D-F7E8F23DBCBE}">
   <ds:schemaRefs>
     <ds:schemaRef ds:uri="http://schemas.openxmlformats.org/officeDocument/2006/bibliography"/>
   </ds:schemaRefs>

</xml_diff>